<commit_message>
First locs for the next patch's new events
(None of the coding done though)
</commit_message>
<xml_diff>
--- a/Ideas.docx
+++ b/Ideas.docx
@@ -8,20 +8,40 @@
           <w:lang w:val="de-DE"/>
         </w:rPr>
       </w:pPr>
-    </w:p>
-    <w:p>
-      <w:r>
+      <w:bookmarkStart w:id="0" w:name="_GoBack"/>
+      <w:bookmarkEnd w:id="0"/>
+    </w:p>
+    <w:p>
+      <w:r>
+        <w:rPr>
+          <w:highlight w:val="green"/>
+        </w:rPr>
+        <w:t xml:space="preserve">Earlier today, </w:t>
+      </w:r>
+      <w:r>
+        <w:rPr>
+          <w:highlight w:val="green"/>
+        </w:rPr>
         <w:t>[</w:t>
       </w:r>
       <w:proofErr w:type="spellStart"/>
       <w:proofErr w:type="gramStart"/>
       <w:r>
-        <w:t>authoritarian.GetLeaderTitle</w:t>
-      </w:r>
-      <w:proofErr w:type="spellEnd"/>
-      <w:proofErr w:type="gramEnd"/>
-      <w:r>
-        <w:t>] [</w:t>
+        <w:rPr>
+          <w:highlight w:val="green"/>
+        </w:rPr>
+        <w:t>authoritarian.GetTitle</w:t>
+      </w:r>
+      <w:proofErr w:type="spellEnd"/>
+      <w:proofErr w:type="gramEnd"/>
+      <w:r>
+        <w:rPr>
+          <w:highlight w:val="green"/>
+        </w:rPr>
+        <w:t>]</w:t>
+      </w:r>
+      <w:r>
+        <w:t xml:space="preserve"> [</w:t>
       </w:r>
       <w:proofErr w:type="spellStart"/>
       <w:r>
@@ -29,7 +49,13 @@
       </w:r>
       <w:proofErr w:type="spellEnd"/>
       <w:r>
-        <w:t>] held a major speech, broadcast on all major communication channels, today. In it, [</w:t>
+        <w:t>] held a major speech</w:t>
+      </w:r>
+      <w:r>
+        <w:t xml:space="preserve"> that was</w:t>
+      </w:r>
+      <w:r>
+        <w:t xml:space="preserve"> broadcast on all major communication channels. In it, [</w:t>
       </w:r>
       <w:proofErr w:type="spellStart"/>
       <w:proofErr w:type="gramStart"/>
@@ -159,7 +185,13 @@
       </w:r>
       <w:proofErr w:type="spellEnd"/>
       <w:r>
-        <w:t xml:space="preserve"> should we act?</w:t>
+        <w:t xml:space="preserve"> should we </w:t>
+      </w:r>
+      <w:r>
+        <w:t>re</w:t>
+      </w:r>
+      <w:r>
+        <w:t>act?</w:t>
       </w:r>
     </w:p>
     <w:p/>
@@ -283,7 +315,13 @@
       <w:proofErr w:type="spellStart"/>
       <w:proofErr w:type="gramStart"/>
       <w:r>
-        <w:t>root.GetLeaderName</w:t>
+        <w:t>root.Get</w:t>
+      </w:r>
+      <w:r>
+        <w:t>Ruler</w:t>
+      </w:r>
+      <w:r>
+        <w:t>Name</w:t>
       </w:r>
       <w:proofErr w:type="spellEnd"/>
       <w:proofErr w:type="gramEnd"/>
@@ -303,19 +341,13 @@
     </w:p>
     <w:p>
       <w:r>
-        <w:t xml:space="preserve">-&gt;Arrest the traitor / </w:t>
-      </w:r>
-      <w:r>
-        <w:t>keep him talking</w:t>
-      </w:r>
-      <w:r>
-        <w:t xml:space="preserve"> / be watchful</w:t>
-      </w:r>
-    </w:p>
-    <w:p>
-      <w:r>
-        <w:tab/>
-        <w:t>a) Same as A)</w:t>
+        <w:t xml:space="preserve">-&gt; </w:t>
+      </w:r>
+      <w:r>
+        <w:t>K</w:t>
+      </w:r>
+      <w:r>
+        <w:t>eep him talking</w:t>
       </w:r>
     </w:p>
     <w:p>
@@ -358,13 +390,22 @@
     <w:p>
       <w:r>
         <w:tab/>
-        <w:t>c) Conspiracy uncovered</w:t>
+      </w:r>
+      <w:r>
+        <w:tab/>
+        <w:t>3- Stay watchful.</w:t>
       </w:r>
     </w:p>
     <w:p/>
     <w:p>
       <w:r>
-        <w:t>D) Some more alarming stuff later</w:t>
+        <w:t xml:space="preserve">D) </w:t>
+      </w:r>
+      <w:r>
+        <w:t xml:space="preserve">(Some delay first). </w:t>
+      </w:r>
+      <w:r>
+        <w:t>Then the conspiracy strikes</w:t>
       </w:r>
     </w:p>
     <w:p/>
@@ -372,7 +413,230 @@
     <w:p/>
     <w:p>
       <w:r>
-        <w:t>At some point if not resolved before: "Conspiracy!" (Should have one version where you uncover it before, one where you only learn of it when they strike)</w:t>
+        <w:t>When you learn of it:</w:t>
+      </w:r>
+    </w:p>
+    <w:p>
+      <w:r>
+        <w:t>The [</w:t>
+      </w:r>
+      <w:proofErr w:type="spellStart"/>
+      <w:proofErr w:type="gramStart"/>
+      <w:r>
+        <w:t>root.GetSpeciesAdj</w:t>
+      </w:r>
+      <w:proofErr w:type="spellEnd"/>
+      <w:proofErr w:type="gramEnd"/>
+      <w:r>
+        <w:t>] intelligence agency has uncovered an extensive plot to establish an authoritarian form of government in the [</w:t>
+      </w:r>
+      <w:proofErr w:type="spellStart"/>
+      <w:r>
+        <w:t>root.GetName</w:t>
+      </w:r>
+      <w:proofErr w:type="spellEnd"/>
+      <w:r>
+        <w:t>]. [</w:t>
+      </w:r>
+      <w:proofErr w:type="spellStart"/>
+      <w:proofErr w:type="gramStart"/>
+      <w:r>
+        <w:t>authoritarian.GetName</w:t>
+      </w:r>
+      <w:proofErr w:type="spellEnd"/>
+      <w:proofErr w:type="gramEnd"/>
+      <w:r>
+        <w:t>] is its figurehead, but it appears to have the support of a very large number of influential [</w:t>
+      </w:r>
+      <w:proofErr w:type="spellStart"/>
+      <w:r>
+        <w:t>root.GetSpeciesNamePlural</w:t>
+      </w:r>
+      <w:proofErr w:type="spellEnd"/>
+      <w:r>
+        <w:t xml:space="preserve">], and an important faction within the military. </w:t>
+      </w:r>
+      <w:r>
+        <w:t>If nothing is done, it is likely that they will soon be in a position to topple the current system and set up an authoritarian regime.</w:t>
+      </w:r>
+    </w:p>
+    <w:p>
+      <w:pPr>
+        <w:pStyle w:val="ListParagraph"/>
+        <w:numPr>
+          <w:ilvl w:val="0"/>
+          <w:numId w:val="4"/>
+        </w:numPr>
+      </w:pPr>
+      <w:r>
+        <w:t>Enforce a full lock-down (unpopular but snuffs out the plot)</w:t>
+      </w:r>
+    </w:p>
+    <w:p>
+      <w:pPr>
+        <w:pStyle w:val="ListParagraph"/>
+        <w:numPr>
+          <w:ilvl w:val="0"/>
+          <w:numId w:val="4"/>
+        </w:numPr>
+      </w:pPr>
+      <w:r>
+        <w:lastRenderedPageBreak/>
+        <w:t>Redouble our efforts to catch the plotters. (lower chance that the plot will be stopped)</w:t>
+      </w:r>
+    </w:p>
+    <w:p/>
+    <w:p/>
+    <w:p>
+      <w:r>
+        <w:t>Conspiracy Ringleaders Arrested!</w:t>
+      </w:r>
+    </w:p>
+    <w:p>
+      <w:r>
+        <w:t xml:space="preserve">The </w:t>
+      </w:r>
+      <w:r>
+        <w:t>[</w:t>
+      </w:r>
+      <w:proofErr w:type="spellStart"/>
+      <w:proofErr w:type="gramStart"/>
+      <w:r>
+        <w:t>root.GetSpeciesAdj</w:t>
+      </w:r>
+      <w:proofErr w:type="spellEnd"/>
+      <w:proofErr w:type="gramEnd"/>
+      <w:r>
+        <w:t>] intelligence agency</w:t>
+      </w:r>
+      <w:r>
+        <w:t xml:space="preserve"> and security services were able to pinpoint the identities and whereabouts of several ringleaders of the Authoritarian Conspiracy. With this information, they were able to arrest the plotters - among the [</w:t>
+      </w:r>
+      <w:proofErr w:type="spellStart"/>
+      <w:proofErr w:type="gramStart"/>
+      <w:r>
+        <w:t>authoritarian.GetName</w:t>
+      </w:r>
+      <w:proofErr w:type="spellEnd"/>
+      <w:proofErr w:type="gramEnd"/>
+      <w:r>
+        <w:t>] - and effectively snuff out the plot.</w:t>
+      </w:r>
+    </w:p>
+    <w:p/>
+    <w:p/>
+    <w:p>
+      <w:r>
+        <w:t>When they strike:</w:t>
+      </w:r>
+    </w:p>
+    <w:p>
+      <w:r>
+        <w:t>“I wish it had not come to this. But I will not let you destroy the [</w:t>
+      </w:r>
+      <w:proofErr w:type="spellStart"/>
+      <w:proofErr w:type="gramStart"/>
+      <w:r>
+        <w:t>root.GetName</w:t>
+      </w:r>
+      <w:proofErr w:type="spellEnd"/>
+      <w:proofErr w:type="gramEnd"/>
+      <w:r>
+        <w:t>].”</w:t>
+      </w:r>
+    </w:p>
+    <w:p>
+      <w:r>
+        <w:t>[</w:t>
+      </w:r>
+      <w:proofErr w:type="spellStart"/>
+      <w:proofErr w:type="gramStart"/>
+      <w:r>
+        <w:t>root.GetRulerTitle</w:t>
+      </w:r>
+      <w:proofErr w:type="spellEnd"/>
+      <w:proofErr w:type="gramEnd"/>
+      <w:r>
+        <w:t>]</w:t>
+      </w:r>
+      <w:r>
+        <w:t xml:space="preserve"> [</w:t>
+      </w:r>
+      <w:proofErr w:type="spellStart"/>
+      <w:r>
+        <w:t>root.GetRulerName</w:t>
+      </w:r>
+      <w:proofErr w:type="spellEnd"/>
+      <w:r>
+        <w:t xml:space="preserve">] turned around. It was </w:t>
+      </w:r>
+      <w:r>
+        <w:t>[</w:t>
+      </w:r>
+      <w:proofErr w:type="spellStart"/>
+      <w:proofErr w:type="gramStart"/>
+      <w:r>
+        <w:t>authoritarian.GetName</w:t>
+      </w:r>
+      <w:proofErr w:type="spellEnd"/>
+      <w:proofErr w:type="gramEnd"/>
+      <w:r>
+        <w:t>]</w:t>
+      </w:r>
+      <w:r>
+        <w:t xml:space="preserve">, with a pistol pointed at </w:t>
+      </w:r>
+      <w:r>
+        <w:t>[</w:t>
+      </w:r>
+      <w:proofErr w:type="spellStart"/>
+      <w:r>
+        <w:t>root.GetRulerName</w:t>
+      </w:r>
+      <w:proofErr w:type="spellEnd"/>
+      <w:r>
+        <w:t>]</w:t>
+      </w:r>
+      <w:r>
+        <w:t>. “Don’t bother calling for the guards. They support me,” [</w:t>
+      </w:r>
+      <w:proofErr w:type="spellStart"/>
+      <w:proofErr w:type="gramStart"/>
+      <w:r>
+        <w:t>authoritarian.GetName</w:t>
+      </w:r>
+      <w:proofErr w:type="spellEnd"/>
+      <w:proofErr w:type="gramEnd"/>
+      <w:r>
+        <w:t>] said coldly. “</w:t>
+      </w:r>
+      <w:r>
+        <w:t>Now, you have two choices. You can sign this paper and give your support to the new regime, and then go into exile; or I will shoot you here and now. It is yours to decide.”</w:t>
+      </w:r>
+    </w:p>
+    <w:p/>
+    <w:p>
+      <w:pPr>
+        <w:pStyle w:val="ListParagraph"/>
+        <w:numPr>
+          <w:ilvl w:val="0"/>
+          <w:numId w:val="3"/>
+        </w:numPr>
+      </w:pPr>
+      <w:r>
+        <w:t>Go quietly. (ruler exiled from the game, regime becomes authoritarian)</w:t>
+      </w:r>
+    </w:p>
+    <w:p>
+      <w:pPr>
+        <w:pStyle w:val="ListParagraph"/>
+        <w:numPr>
+          <w:ilvl w:val="0"/>
+          <w:numId w:val="3"/>
+        </w:numPr>
+      </w:pPr>
+      <w:r>
+        <w:t>Fight to the last. (ruler killed, regime authoritarian, state gets ‘illegitimate regime’ for 15 years, i.e. -33% governing ethics)</w:t>
       </w:r>
     </w:p>
     <w:p/>
@@ -380,7 +644,120 @@
     <w:p/>
     <w:p>
       <w:r>
-        <w:t>“I wish it had not come to this. But I will not let you destroy the [</w:t>
+        <w:t>Expanded scandals:</w:t>
+      </w:r>
+    </w:p>
+    <w:p>
+      <w:r>
+        <w:t>-Corruption of random 2 non-ruler leaders ('funnelling funds into off-world bank accounts / asteroid tax havens')</w:t>
+      </w:r>
+      <w:r>
+        <w:t xml:space="preserve"> </w:t>
+      </w:r>
+    </w:p>
+    <w:p>
+      <w:r>
+        <w:t xml:space="preserve">-Pacifists - ruler plotting wars??? Militarists - ruler abhors the concept of war, it is only through the force of will of his councillors that the empire is able to make war at </w:t>
+      </w:r>
+      <w:proofErr w:type="gramStart"/>
+      <w:r>
+        <w:t>all?-</w:t>
+      </w:r>
+      <w:proofErr w:type="gramEnd"/>
+      <w:r>
+        <w:t>Democracy - ruler has royal ambition; has recently been demanding extra uncalled for pomp. Is arrested?</w:t>
+      </w:r>
+    </w:p>
+    <w:p>
+      <w:pPr>
+        <w:spacing w:after="160" w:line="259" w:lineRule="auto"/>
+      </w:pPr>
+    </w:p>
+    <w:p>
+      <w:pPr>
+        <w:spacing w:after="160" w:line="259" w:lineRule="auto"/>
+      </w:pPr>
+      <w:r>
+        <w:t>‘switched at birth</w:t>
+      </w:r>
+      <w:r>
+        <w:t xml:space="preserve"> (emperor?)</w:t>
+      </w:r>
+      <w:r>
+        <w:t>’</w:t>
+      </w:r>
+    </w:p>
+    <w:p>
+      <w:pPr>
+        <w:spacing w:after="160" w:line="259" w:lineRule="auto"/>
+      </w:pPr>
+      <w:r>
+        <w:t>“</w:t>
+      </w:r>
+      <w:r>
+        <w:t xml:space="preserve">ruler found braindead and be controlled by a parasitic </w:t>
+      </w:r>
+      <w:proofErr w:type="spellStart"/>
+      <w:r>
+        <w:t>xenos</w:t>
+      </w:r>
+      <w:proofErr w:type="spellEnd"/>
+      <w:r>
+        <w:t xml:space="preserve">” (event chain starting off with the choice by the </w:t>
+      </w:r>
+      <w:proofErr w:type="spellStart"/>
+      <w:r>
+        <w:t>xenos</w:t>
+      </w:r>
+      <w:proofErr w:type="spellEnd"/>
+      <w:r>
+        <w:t xml:space="preserve"> to </w:t>
+      </w:r>
+      <w:r>
+        <w:t>install the parasite</w:t>
+      </w:r>
+    </w:p>
+    <w:p>
+      <w:pPr>
+        <w:spacing w:after="160" w:line="259" w:lineRule="auto"/>
+      </w:pPr>
+    </w:p>
+    <w:p>
+      <w:pPr>
+        <w:spacing w:after="160" w:line="259" w:lineRule="auto"/>
+      </w:pPr>
+    </w:p>
+    <w:p>
+      <w:pPr>
+        <w:spacing w:after="160" w:line="259" w:lineRule="auto"/>
+      </w:pPr>
+    </w:p>
+    <w:p>
+      <w:pPr>
+        <w:spacing w:after="160" w:line="259" w:lineRule="auto"/>
+      </w:pPr>
+      <w:r>
+        <w:rPr>
+          <w:highlight w:val="green"/>
+        </w:rPr>
+        <w:t>Fanatic Materialists</w:t>
+      </w:r>
+      <w:r>
+        <w:rPr>
+          <w:highlight w:val="green"/>
+        </w:rPr>
+        <w:t>, non-egalitarian</w:t>
+      </w:r>
+      <w:r>
+        <w:t>:</w:t>
+      </w:r>
+    </w:p>
+    <w:p>
+      <w:pPr>
+        <w:spacing w:after="160" w:line="259" w:lineRule="auto"/>
+      </w:pPr>
+      <w:r>
+        <w:t>The [</w:t>
       </w:r>
       <w:proofErr w:type="spellStart"/>
       <w:proofErr w:type="gramStart"/>
@@ -390,130 +767,134 @@
       <w:proofErr w:type="spellEnd"/>
       <w:proofErr w:type="gramEnd"/>
       <w:r>
-        <w:t>].”</w:t>
-      </w:r>
-    </w:p>
-    <w:p/>
-    <w:p/>
-    <w:p>
-      <w:r>
-        <w:t>Expanded scandals:</w:t>
-      </w:r>
-    </w:p>
-    <w:p>
-      <w:r>
-        <w:t>-Corruption of random 2 non-ruler leaders ('funnelling funds into off-world bank accounts / asteroid tax havens')</w:t>
-      </w:r>
-      <w:r>
-        <w:t xml:space="preserve"> </w:t>
-      </w:r>
-    </w:p>
-    <w:p>
-      <w:r>
-        <w:t>-Pacifists - ruler plotting wars??? Militarists - ruler abhors the concept of war, it is only through the force of will of his councillors that the empire is able to make war at all?</w:t>
-      </w:r>
-    </w:p>
-    <w:p>
-      <w:r>
-        <w:t xml:space="preserve">-Democracy - ruler has royal ambition; has recently been demanding extra </w:t>
-      </w:r>
-      <w:proofErr w:type="gramStart"/>
-      <w:r>
-        <w:t>uncalled for</w:t>
-      </w:r>
-      <w:proofErr w:type="gramEnd"/>
-      <w:r>
-        <w:t xml:space="preserve"> pomp. Is arrested?</w:t>
-      </w:r>
-    </w:p>
-    <w:p>
-      <w:pPr>
-        <w:spacing w:after="160" w:line="259" w:lineRule="auto"/>
-      </w:pPr>
-    </w:p>
-    <w:p>
-      <w:pPr>
-        <w:spacing w:after="160" w:line="259" w:lineRule="auto"/>
-      </w:pPr>
-      <w:bookmarkStart w:id="0" w:name="_GoBack"/>
-      <w:bookmarkEnd w:id="0"/>
-      <w:r>
-        <w:t>for the first one, the problem I see is I can't imagine how it could be seen as bad... hmm, do you think it would be possible for an inherently autocratic society to hate the idea of charity and helping the weak?</w:t>
-      </w:r>
-    </w:p>
-    <w:p>
-      <w:pPr>
-        <w:spacing w:after="160" w:line="259" w:lineRule="auto"/>
-      </w:pPr>
-      <w:r>
-        <w:t xml:space="preserve"> </w:t>
-      </w:r>
-      <w:r>
-        <w:t>‘switched at birth</w:t>
-      </w:r>
-      <w:r>
-        <w:t xml:space="preserve"> (emperor?)</w:t>
-      </w:r>
-      <w:r>
-        <w:t>’</w:t>
-      </w:r>
-    </w:p>
-    <w:p>
-      <w:pPr>
-        <w:spacing w:after="160" w:line="259" w:lineRule="auto"/>
-      </w:pPr>
-      <w:r>
-        <w:t>“</w:t>
-      </w:r>
-      <w:r>
-        <w:t xml:space="preserve">ruler found braindead and be controlled by a parasitic </w:t>
-      </w:r>
-      <w:proofErr w:type="spellStart"/>
-      <w:r>
-        <w:t>xenos</w:t>
-      </w:r>
-      <w:proofErr w:type="spellEnd"/>
-      <w:r>
-        <w:t xml:space="preserve">” (event chain starting off with the choice by the </w:t>
-      </w:r>
-      <w:proofErr w:type="spellStart"/>
-      <w:r>
-        <w:t>xenos</w:t>
-      </w:r>
-      <w:proofErr w:type="spellEnd"/>
-      <w:r>
-        <w:t xml:space="preserve"> to </w:t>
-      </w:r>
-      <w:r>
-        <w:t>install the parasite</w:t>
-      </w:r>
-    </w:p>
-    <w:p>
-      <w:pPr>
-        <w:spacing w:after="160" w:line="259" w:lineRule="auto"/>
-      </w:pPr>
-    </w:p>
-    <w:p>
-      <w:pPr>
-        <w:spacing w:after="160" w:line="259" w:lineRule="auto"/>
-      </w:pPr>
-    </w:p>
-    <w:p>
-      <w:pPr>
-        <w:spacing w:after="160" w:line="259" w:lineRule="auto"/>
-      </w:pPr>
-    </w:p>
-    <w:p>
-      <w:pPr>
-        <w:spacing w:after="160" w:line="259" w:lineRule="auto"/>
-      </w:pPr>
-      <w:r>
-        <w:t>Fanatic Materialists</w:t>
-      </w:r>
-      <w:r>
-        <w:t>, non-egalitarian</w:t>
-      </w:r>
-      <w:r>
+        <w:t>] is abuzz with the revelation that [</w:t>
+      </w:r>
+      <w:proofErr w:type="spellStart"/>
+      <w:r>
+        <w:t>root.GetRulerTitle</w:t>
+      </w:r>
+      <w:proofErr w:type="spellEnd"/>
+      <w:r>
+        <w:t>] [</w:t>
+      </w:r>
+      <w:proofErr w:type="spellStart"/>
+      <w:r>
+        <w:t>root.GetRulerName</w:t>
+      </w:r>
+      <w:proofErr w:type="spellEnd"/>
+      <w:r>
+        <w:t xml:space="preserve">] has been redistributing state funds to help the plight of the poor. </w:t>
+      </w:r>
+      <w:r>
+        <w:t>Many citizens are disgusted at the thought that taxpayer money has been spent on the undeserving, something considered a cardinal sin in [</w:t>
+      </w:r>
+      <w:proofErr w:type="spellStart"/>
+      <w:proofErr w:type="gramStart"/>
+      <w:r>
+        <w:t>root.GetSpeciesAdj</w:t>
+      </w:r>
+      <w:proofErr w:type="spellEnd"/>
+      <w:proofErr w:type="gramEnd"/>
+      <w:r>
+        <w:t>] culture. However, other (previously marginal) voices celebrate the generosity of the [</w:t>
+      </w:r>
+      <w:proofErr w:type="spellStart"/>
+      <w:proofErr w:type="gramStart"/>
+      <w:r>
+        <w:t>root.GetRulerTitle</w:t>
+      </w:r>
+      <w:proofErr w:type="spellEnd"/>
+      <w:proofErr w:type="gramEnd"/>
+      <w:r>
+        <w:t xml:space="preserve">]. They have long agitated for the establishment of a basic welfare state in the </w:t>
+      </w:r>
+      <w:r>
+        <w:lastRenderedPageBreak/>
+        <w:t>[</w:t>
+      </w:r>
+      <w:proofErr w:type="spellStart"/>
+      <w:proofErr w:type="gramStart"/>
+      <w:r>
+        <w:t>root.GetName</w:t>
+      </w:r>
+      <w:proofErr w:type="spellEnd"/>
+      <w:proofErr w:type="gramEnd"/>
+      <w:r>
+        <w:t>]</w:t>
+      </w:r>
+      <w:r>
+        <w:t>, and see this as the ideal opportunity to establish one, if the [</w:t>
+      </w:r>
+      <w:proofErr w:type="spellStart"/>
+      <w:r>
+        <w:t>root.GetRulerTitle</w:t>
+      </w:r>
+      <w:proofErr w:type="spellEnd"/>
+      <w:r>
+        <w:t>] has the courage to seize it.</w:t>
+      </w:r>
+    </w:p>
+    <w:p>
+      <w:pPr>
+        <w:spacing w:after="160" w:line="259" w:lineRule="auto"/>
+      </w:pPr>
+      <w:r>
+        <w:t>“Deny the allegations categorically.” (unpopular ruler modifier)</w:t>
+      </w:r>
+    </w:p>
+    <w:p>
+      <w:pPr>
+        <w:spacing w:after="160" w:line="259" w:lineRule="auto"/>
+      </w:pPr>
+      <w:r>
+        <w:t>“A more compassionate state would be a good thing.” (shift to egalitarian, some factions upset)</w:t>
+      </w:r>
+    </w:p>
+    <w:p>
+      <w:pPr>
+        <w:spacing w:after="160" w:line="259" w:lineRule="auto"/>
+      </w:pPr>
+      <w:r>
+        <w:t>“Resign in shame.” ([</w:t>
+      </w:r>
+      <w:proofErr w:type="spellStart"/>
+      <w:proofErr w:type="gramStart"/>
+      <w:r>
+        <w:t>root.GetRulerTitle</w:t>
+      </w:r>
+      <w:proofErr w:type="spellEnd"/>
+      <w:proofErr w:type="gramEnd"/>
+      <w:r>
+        <w:t>] [</w:t>
+      </w:r>
+      <w:proofErr w:type="spellStart"/>
+      <w:r>
+        <w:t>root.GetRulerName</w:t>
+      </w:r>
+      <w:proofErr w:type="spellEnd"/>
+      <w:r>
+        <w:t>] is removed from the game)</w:t>
+      </w:r>
+    </w:p>
+    <w:p>
+      <w:pPr>
+        <w:spacing w:after="160" w:line="259" w:lineRule="auto"/>
+      </w:pPr>
+    </w:p>
+    <w:p>
+      <w:pPr>
+        <w:spacing w:after="160" w:line="259" w:lineRule="auto"/>
+      </w:pPr>
+      <w:r>
+        <w:rPr>
+          <w:highlight w:val="green"/>
+        </w:rPr>
+        <w:t>For dictatorships/oligarchies that have a cast system</w:t>
+      </w:r>
+      <w:r>
+        <w:rPr>
+          <w:highlight w:val="green"/>
+        </w:rPr>
         <w:t>:</w:t>
       </w:r>
     </w:p>
@@ -522,23 +903,33 @@
         <w:spacing w:after="160" w:line="259" w:lineRule="auto"/>
       </w:pPr>
       <w:r>
-        <w:t>The [</w:t>
-      </w:r>
-      <w:proofErr w:type="spellStart"/>
-      <w:proofErr w:type="gramStart"/>
-      <w:r>
-        <w:t>root.GetName</w:t>
-      </w:r>
-      <w:proofErr w:type="spellEnd"/>
-      <w:proofErr w:type="gramEnd"/>
-      <w:r>
-        <w:t>] is abuzz with the revelation that [</w:t>
-      </w:r>
-      <w:proofErr w:type="spellStart"/>
+        <w:t>“My [</w:t>
+      </w:r>
+      <w:proofErr w:type="spellStart"/>
+      <w:proofErr w:type="gramStart"/>
       <w:r>
         <w:t>root.GetRulerTitle</w:t>
       </w:r>
       <w:proofErr w:type="spellEnd"/>
+      <w:proofErr w:type="gramEnd"/>
+      <w:r>
+        <w:t>], would you just look at this quickly?”</w:t>
+      </w:r>
+    </w:p>
+    <w:p>
+      <w:pPr>
+        <w:spacing w:after="160" w:line="259" w:lineRule="auto"/>
+      </w:pPr>
+      <w:r>
+        <w:t>As [</w:t>
+      </w:r>
+      <w:proofErr w:type="spellStart"/>
+      <w:proofErr w:type="gramStart"/>
+      <w:r>
+        <w:t>root.GetRulerTitle</w:t>
+      </w:r>
+      <w:proofErr w:type="spellEnd"/>
+      <w:proofErr w:type="gramEnd"/>
       <w:r>
         <w:t>] [</w:t>
       </w:r>
@@ -548,194 +939,123 @@
       </w:r>
       <w:proofErr w:type="spellEnd"/>
       <w:r>
-        <w:t xml:space="preserve">] has been redistributing state funds to help the plight of the poor. </w:t>
-      </w:r>
-      <w:r>
-        <w:t>Many citizens are disgusted at the thought that taxpayer money has been spent on the undeserving, something considered a cardinal sin in [</w:t>
-      </w:r>
-      <w:proofErr w:type="spellStart"/>
-      <w:proofErr w:type="gramStart"/>
+        <w:t>] reads the document, [</w:t>
+      </w:r>
+      <w:proofErr w:type="spellStart"/>
+      <w:r>
+        <w:t>root.leader.GetHisHer</w:t>
+      </w:r>
+      <w:proofErr w:type="spellEnd"/>
+      <w:r>
+        <w:t>] eyes widen in horror. “This evidence was destroyed. I saw to it,” [</w:t>
+      </w:r>
+      <w:proofErr w:type="spellStart"/>
+      <w:proofErr w:type="gramStart"/>
+      <w:r>
+        <w:t>root.leader</w:t>
+      </w:r>
+      <w:proofErr w:type="gramEnd"/>
+      <w:r>
+        <w:t>.GetSheHe</w:t>
+      </w:r>
+      <w:proofErr w:type="spellEnd"/>
+      <w:r>
+        <w:t>] whispers.</w:t>
+      </w:r>
+    </w:p>
+    <w:p>
+      <w:pPr>
+        <w:spacing w:after="160" w:line="259" w:lineRule="auto"/>
+      </w:pPr>
+      <w:r>
+        <w:t>The shadowy figure smiles coldly. “And yet, here it is.”</w:t>
+      </w:r>
+    </w:p>
+    <w:p>
+      <w:r>
+        <w:t>---</w:t>
+      </w:r>
+    </w:p>
+    <w:p>
+      <w:pPr>
+        <w:spacing w:after="160" w:line="259" w:lineRule="auto"/>
+      </w:pPr>
+      <w:r>
+        <w:t xml:space="preserve">In what appears to have been a well-planned espionage operation, </w:t>
+      </w:r>
+      <w:r>
+        <w:t>opponents of the [</w:t>
+      </w:r>
+      <w:proofErr w:type="spellStart"/>
+      <w:proofErr w:type="gramStart"/>
+      <w:r>
+        <w:t>root.GetRulerTitle</w:t>
+      </w:r>
+      <w:proofErr w:type="spellEnd"/>
+      <w:proofErr w:type="gramEnd"/>
+      <w:r>
+        <w:t>] have produced evidence that [</w:t>
+      </w:r>
+      <w:proofErr w:type="spellStart"/>
+      <w:r>
+        <w:t>root.leader.GetHisHer</w:t>
+      </w:r>
+      <w:proofErr w:type="spellEnd"/>
+      <w:r>
+        <w:t>] official biography was extensively fabricated: [</w:t>
+      </w:r>
+      <w:proofErr w:type="spellStart"/>
+      <w:r>
+        <w:t>root.leader.GetSheHeCap</w:t>
+      </w:r>
+      <w:proofErr w:type="spellEnd"/>
+      <w:r>
+        <w:t>] was, in fact, a runaway slave who had systematically and ruthlessly rewritten [</w:t>
+      </w:r>
+      <w:proofErr w:type="spellStart"/>
+      <w:r>
+        <w:t>root.leader.GetHisHer</w:t>
+      </w:r>
+      <w:proofErr w:type="spellEnd"/>
+      <w:r>
+        <w:t>] past through a long string of frauds and murders to facilitate [</w:t>
+      </w:r>
+      <w:proofErr w:type="spellStart"/>
+      <w:r>
+        <w:t>root.leader.GetHisHer</w:t>
+      </w:r>
+      <w:proofErr w:type="spellEnd"/>
+      <w:r>
+        <w:t xml:space="preserve">] rise to power. Unfortunately, the evidence is both compelling and, in fact, true. If it were to become widely known, </w:t>
+      </w:r>
+      <w:r>
+        <w:t>it would likely spell the end of [</w:t>
+      </w:r>
+      <w:proofErr w:type="spellStart"/>
+      <w:proofErr w:type="gramStart"/>
+      <w:r>
+        <w:t>root.GetRulerTitle</w:t>
+      </w:r>
+      <w:proofErr w:type="spellEnd"/>
+      <w:proofErr w:type="gramEnd"/>
+      <w:r>
+        <w:t>] [</w:t>
+      </w:r>
+      <w:proofErr w:type="spellStart"/>
+      <w:r>
+        <w:t>root.GetRulerName</w:t>
+      </w:r>
+      <w:proofErr w:type="spellEnd"/>
+      <w:r>
+        <w:t>]’s rule, as none of the [</w:t>
+      </w:r>
+      <w:proofErr w:type="spellStart"/>
       <w:r>
         <w:t>root.GetSpeciesAdj</w:t>
       </w:r>
       <w:proofErr w:type="spellEnd"/>
-      <w:proofErr w:type="gramEnd"/>
-      <w:r>
-        <w:t>] culture. However, other (previously marginal) voices celebrate the generosity of the [</w:t>
-      </w:r>
-      <w:proofErr w:type="spellStart"/>
-      <w:proofErr w:type="gramStart"/>
-      <w:r>
-        <w:t>root.GetRulerTitle</w:t>
-      </w:r>
-      <w:proofErr w:type="spellEnd"/>
-      <w:proofErr w:type="gramEnd"/>
-      <w:r>
-        <w:t>]. They have long agitated for the establishment of a basic welfare state in the [</w:t>
-      </w:r>
-      <w:proofErr w:type="spellStart"/>
-      <w:proofErr w:type="gramStart"/>
-      <w:r>
-        <w:t>root.GetName</w:t>
-      </w:r>
-      <w:proofErr w:type="spellEnd"/>
-      <w:proofErr w:type="gramEnd"/>
-      <w:r>
-        <w:t>]</w:t>
-      </w:r>
-      <w:r>
-        <w:t xml:space="preserve">, and see this as the ideal opportunity to establish one, if the </w:t>
-      </w:r>
-      <w:r>
-        <w:t>[</w:t>
-      </w:r>
-      <w:proofErr w:type="spellStart"/>
-      <w:r>
-        <w:t>root.GetRulerTitle</w:t>
-      </w:r>
-      <w:proofErr w:type="spellEnd"/>
-      <w:r>
-        <w:t>]</w:t>
-      </w:r>
-      <w:r>
-        <w:t xml:space="preserve"> has the courage to seize it.</w:t>
-      </w:r>
-    </w:p>
-    <w:p>
-      <w:pPr>
-        <w:spacing w:after="160" w:line="259" w:lineRule="auto"/>
-      </w:pPr>
-      <w:r>
-        <w:t>“Deny the allegations categorically.” (unpopular ruler modifier)</w:t>
-      </w:r>
-    </w:p>
-    <w:p>
-      <w:pPr>
-        <w:spacing w:after="160" w:line="259" w:lineRule="auto"/>
-      </w:pPr>
-      <w:r>
-        <w:t>“A more compassionate state would be a good thing.” (shift to egalitarian, some factions upset)</w:t>
-      </w:r>
-    </w:p>
-    <w:p>
-      <w:pPr>
-        <w:spacing w:after="160" w:line="259" w:lineRule="auto"/>
-      </w:pPr>
-      <w:r>
-        <w:t>“Resign in shame.” (</w:t>
-      </w:r>
-      <w:r>
-        <w:t>[</w:t>
-      </w:r>
-      <w:proofErr w:type="spellStart"/>
-      <w:proofErr w:type="gramStart"/>
-      <w:r>
-        <w:t>root.GetRulerTitle</w:t>
-      </w:r>
-      <w:proofErr w:type="spellEnd"/>
-      <w:proofErr w:type="gramEnd"/>
-      <w:r>
-        <w:t>] [</w:t>
-      </w:r>
-      <w:proofErr w:type="spellStart"/>
-      <w:r>
-        <w:t>root.GetRulerName</w:t>
-      </w:r>
-      <w:proofErr w:type="spellEnd"/>
-      <w:r>
-        <w:t>]</w:t>
-      </w:r>
-      <w:r>
-        <w:t xml:space="preserve"> is removed from the game)</w:t>
-      </w:r>
-    </w:p>
-    <w:p>
-      <w:pPr>
-        <w:spacing w:after="160" w:line="259" w:lineRule="auto"/>
-      </w:pPr>
-    </w:p>
-    <w:p>
-      <w:pPr>
-        <w:spacing w:after="160" w:line="259" w:lineRule="auto"/>
-      </w:pPr>
-      <w:r>
-        <w:t>For dictatorships/oligarchies that have a cast system</w:t>
-      </w:r>
-      <w:r>
-        <w:t>:</w:t>
-      </w:r>
-    </w:p>
-    <w:p>
-      <w:pPr>
-        <w:spacing w:after="160" w:line="259" w:lineRule="auto"/>
-      </w:pPr>
-      <w:r>
-        <w:t>“My [</w:t>
-      </w:r>
-      <w:proofErr w:type="spellStart"/>
-      <w:proofErr w:type="gramStart"/>
-      <w:r>
-        <w:t>root.GetRulerTitle</w:t>
-      </w:r>
-      <w:proofErr w:type="spellEnd"/>
-      <w:proofErr w:type="gramEnd"/>
-      <w:r>
-        <w:t>], would you just look at this quickly?”</w:t>
-      </w:r>
-    </w:p>
-    <w:p>
-      <w:pPr>
-        <w:spacing w:after="160" w:line="259" w:lineRule="auto"/>
-      </w:pPr>
-      <w:r>
-        <w:t xml:space="preserve">As </w:t>
-      </w:r>
-      <w:r>
-        <w:t>[</w:t>
-      </w:r>
-      <w:proofErr w:type="spellStart"/>
-      <w:proofErr w:type="gramStart"/>
-      <w:r>
-        <w:t>root.GetRulerTitle</w:t>
-      </w:r>
-      <w:proofErr w:type="spellEnd"/>
-      <w:proofErr w:type="gramEnd"/>
-      <w:r>
-        <w:t>]</w:t>
-      </w:r>
-      <w:r>
-        <w:t xml:space="preserve"> </w:t>
-      </w:r>
-      <w:r>
-        <w:t>[</w:t>
-      </w:r>
-      <w:proofErr w:type="spellStart"/>
-      <w:r>
-        <w:t>root.GetRule</w:t>
-      </w:r>
-      <w:r>
-        <w:t>rNam</w:t>
-      </w:r>
-      <w:r>
-        <w:t>e</w:t>
-      </w:r>
-      <w:proofErr w:type="spellEnd"/>
-      <w:r>
-        <w:t>]</w:t>
-      </w:r>
-      <w:r>
-        <w:t xml:space="preserve"> reads the document, [</w:t>
-      </w:r>
-      <w:proofErr w:type="spellStart"/>
-      <w:r>
-        <w:t>root.leader.GetHisHer</w:t>
-      </w:r>
-      <w:proofErr w:type="spellEnd"/>
-      <w:r>
-        <w:t xml:space="preserve">] eyes widen in horror. “This evidence was destroyed. I saw to it,” </w:t>
-      </w:r>
-      <w:r>
-        <w:t>[</w:t>
+      <w:r>
+        <w:t>] elites would accept obeying a runaway slave’s orders. How should [</w:t>
       </w:r>
       <w:proofErr w:type="spellStart"/>
       <w:proofErr w:type="gramStart"/>
@@ -744,171 +1064,11 @@
       </w:r>
       <w:proofErr w:type="gramEnd"/>
       <w:r>
-        <w:t>.Get</w:t>
-      </w:r>
-      <w:r>
-        <w:t>SheHe</w:t>
-      </w:r>
-      <w:proofErr w:type="spellEnd"/>
-      <w:r>
-        <w:t>]</w:t>
-      </w:r>
-      <w:r>
-        <w:t xml:space="preserve"> whispers.</w:t>
-      </w:r>
-    </w:p>
-    <w:p>
-      <w:pPr>
-        <w:spacing w:after="160" w:line="259" w:lineRule="auto"/>
-      </w:pPr>
-      <w:r>
-        <w:t>The shadowy figure smiles coldly. “And yet, here it is.”</w:t>
-      </w:r>
-    </w:p>
-    <w:p>
-      <w:r>
-        <w:t>---</w:t>
-      </w:r>
-    </w:p>
-    <w:p>
-      <w:pPr>
-        <w:spacing w:after="160" w:line="259" w:lineRule="auto"/>
-      </w:pPr>
-      <w:r>
-        <w:lastRenderedPageBreak/>
-        <w:t xml:space="preserve">In what appears to have been a well-planned espionage operation, </w:t>
-      </w:r>
-      <w:r>
-        <w:t>opponents of the [</w:t>
-      </w:r>
-      <w:proofErr w:type="spellStart"/>
-      <w:proofErr w:type="gramStart"/>
-      <w:r>
-        <w:t>root.GetRulerTitle</w:t>
-      </w:r>
-      <w:proofErr w:type="spellEnd"/>
-      <w:proofErr w:type="gramEnd"/>
-      <w:r>
-        <w:t xml:space="preserve">] have produced evidence that </w:t>
-      </w:r>
-      <w:r>
-        <w:t>[</w:t>
-      </w:r>
-      <w:proofErr w:type="spellStart"/>
-      <w:r>
-        <w:t>root.leader.Get</w:t>
-      </w:r>
-      <w:r>
-        <w:t>HisHer</w:t>
-      </w:r>
-      <w:proofErr w:type="spellEnd"/>
-      <w:r>
-        <w:t>]</w:t>
-      </w:r>
-      <w:r>
-        <w:t xml:space="preserve"> official biography was extensively fabricated: </w:t>
-      </w:r>
-      <w:r>
-        <w:t>[</w:t>
-      </w:r>
-      <w:proofErr w:type="spellStart"/>
-      <w:r>
-        <w:t>root.leader.Get</w:t>
-      </w:r>
-      <w:r>
-        <w:t>SheHeCap</w:t>
-      </w:r>
-      <w:proofErr w:type="spellEnd"/>
-      <w:r>
-        <w:t>]</w:t>
-      </w:r>
-      <w:r>
-        <w:t xml:space="preserve"> was, in fact, a runaway slave who had systematically and ruthlessly rewritten </w:t>
-      </w:r>
-      <w:r>
-        <w:t>[</w:t>
-      </w:r>
-      <w:proofErr w:type="spellStart"/>
-      <w:r>
-        <w:t>root.leader.GetHisHer</w:t>
-      </w:r>
-      <w:proofErr w:type="spellEnd"/>
-      <w:r>
-        <w:t>]</w:t>
-      </w:r>
-      <w:r>
-        <w:t xml:space="preserve"> past through a long string of frauds and murders to facilitate </w:t>
-      </w:r>
-      <w:r>
-        <w:t>[</w:t>
-      </w:r>
-      <w:proofErr w:type="spellStart"/>
-      <w:r>
-        <w:t>root.leader.GetHisHer</w:t>
-      </w:r>
-      <w:proofErr w:type="spellEnd"/>
-      <w:r>
-        <w:t>]</w:t>
-      </w:r>
-      <w:r>
-        <w:t xml:space="preserve"> rise to power. Unfortunately, the evidence is both compelling and, in fact, true. If it were to become widely known, </w:t>
-      </w:r>
-      <w:r>
-        <w:t xml:space="preserve">it would likely spell the end of </w:t>
-      </w:r>
-      <w:r>
-        <w:t>[</w:t>
-      </w:r>
-      <w:proofErr w:type="spellStart"/>
-      <w:proofErr w:type="gramStart"/>
-      <w:r>
-        <w:t>root.GetRulerTitle</w:t>
-      </w:r>
-      <w:proofErr w:type="spellEnd"/>
-      <w:proofErr w:type="gramEnd"/>
-      <w:r>
-        <w:t>] [</w:t>
-      </w:r>
-      <w:proofErr w:type="spellStart"/>
-      <w:r>
-        <w:t>root.GetRulerName</w:t>
-      </w:r>
-      <w:proofErr w:type="spellEnd"/>
-      <w:r>
-        <w:t>]</w:t>
-      </w:r>
-      <w:r>
-        <w:t>’s rule, as none of the [</w:t>
-      </w:r>
-      <w:proofErr w:type="spellStart"/>
-      <w:r>
-        <w:t>root.GetSpeciesAdj</w:t>
-      </w:r>
-      <w:proofErr w:type="spellEnd"/>
-      <w:r>
-        <w:t xml:space="preserve">] elites would accept obeying a runaway slave’s orders. How should </w:t>
-      </w:r>
-      <w:r>
-        <w:t>[</w:t>
-      </w:r>
-      <w:proofErr w:type="spellStart"/>
-      <w:proofErr w:type="gramStart"/>
-      <w:r>
-        <w:t>root.leader</w:t>
-      </w:r>
-      <w:proofErr w:type="gramEnd"/>
-      <w:r>
-        <w:t>.Get</w:t>
-      </w:r>
-      <w:r>
-        <w:t>SheHe</w:t>
-      </w:r>
-      <w:proofErr w:type="spellEnd"/>
-      <w:r>
-        <w:t>]</w:t>
-      </w:r>
-      <w:r>
-        <w:t xml:space="preserve"> react?</w:t>
+        <w:t>.GetSheHe</w:t>
+      </w:r>
+      <w:proofErr w:type="spellEnd"/>
+      <w:r>
+        <w:t>] react?</w:t>
       </w:r>
     </w:p>
     <w:p>
@@ -944,7 +1104,13 @@
       </w:pPr>
       <w:r>
         <w:tab/>
-        <w:t>There is a high risk that the evidence will still leak out.</w:t>
+        <w:t>There is a high risk that the evidence will leak out</w:t>
+      </w:r>
+      <w:r>
+        <w:t xml:space="preserve"> anyway</w:t>
+      </w:r>
+      <w:r>
+        <w:t>.</w:t>
       </w:r>
       <w:r>
         <w:tab/>
@@ -1009,7 +1175,13 @@
       <w:proofErr w:type="spellEnd"/>
       <w:proofErr w:type="gramEnd"/>
       <w:r>
-        <w:t xml:space="preserve"> the plotter is arrested, within minutes you receive alarmed reports that copies of the evidence have been sent to every major distribution node in the [</w:t>
+        <w:t xml:space="preserve"> the </w:t>
+      </w:r>
+      <w:r>
+        <w:t>spy</w:t>
+      </w:r>
+      <w:r>
+        <w:t xml:space="preserve"> is arrested, within minutes you receive alarmed reports that copies of the evidence have been sent to every major distribution node in the [</w:t>
       </w:r>
       <w:proofErr w:type="spellStart"/>
       <w:r>
@@ -1017,10 +1189,7 @@
       </w:r>
       <w:proofErr w:type="spellEnd"/>
       <w:r>
-        <w:t xml:space="preserve">] - as well as to several of the </w:t>
-      </w:r>
-      <w:r>
-        <w:t>[</w:t>
+        <w:t>] - as well as to several of the [</w:t>
       </w:r>
       <w:proofErr w:type="spellStart"/>
       <w:r>
@@ -1028,24 +1197,15 @@
       </w:r>
       <w:proofErr w:type="spellEnd"/>
       <w:r>
-        <w:t>]</w:t>
-      </w:r>
-      <w:r>
-        <w:t>’s rivals.</w:t>
-      </w:r>
-      <w:r>
-        <w:t xml:space="preserve"> Not long afterwards, the door to the </w:t>
-      </w:r>
-      <w:r>
-        <w:t>[</w:t>
-      </w:r>
-      <w:proofErr w:type="spellStart"/>
-      <w:proofErr w:type="gramStart"/>
-      <w:r>
-        <w:t>root.Get</w:t>
-      </w:r>
-      <w:r>
-        <w:t>RulerTitle</w:t>
+        <w:t>]’s rivals.</w:t>
+      </w:r>
+      <w:r>
+        <w:t xml:space="preserve"> Not long afterwards, the door to the [</w:t>
+      </w:r>
+      <w:proofErr w:type="spellStart"/>
+      <w:proofErr w:type="gramStart"/>
+      <w:r>
+        <w:t>root.GetRulerTitle</w:t>
       </w:r>
       <w:proofErr w:type="spellEnd"/>
       <w:proofErr w:type="gramEnd"/>
@@ -1060,50 +1220,33 @@
       <w:proofErr w:type="spellEnd"/>
       <w:proofErr w:type="gramEnd"/>
       <w:r>
-        <w:t xml:space="preserve">]. </w:t>
-      </w:r>
-      <w:r>
-        <w:t>[</w:t>
-      </w:r>
-      <w:proofErr w:type="spellStart"/>
-      <w:proofErr w:type="gramStart"/>
-      <w:r>
-        <w:t>root.GetRuler</w:t>
-      </w:r>
-      <w:r>
-        <w:t>Name</w:t>
-      </w:r>
-      <w:proofErr w:type="spellEnd"/>
-      <w:proofErr w:type="gramEnd"/>
-      <w:r>
-        <w:t>]</w:t>
-      </w:r>
-      <w:r>
-        <w:t xml:space="preserve"> looks to </w:t>
-      </w:r>
-      <w:r>
-        <w:t>[</w:t>
-      </w:r>
-      <w:proofErr w:type="spellStart"/>
-      <w:r>
-        <w:t>root.leader.Get</w:t>
-      </w:r>
-      <w:r>
-        <w:t>HisHer</w:t>
-      </w:r>
-      <w:proofErr w:type="spellEnd"/>
-      <w:r>
-        <w:t>]</w:t>
-      </w:r>
-      <w:r>
-        <w:t xml:space="preserve"> former supporters for succour, but their eyes are cold and pitiless.</w:t>
-      </w:r>
-    </w:p>
-    <w:p>
-      <w:pPr>
-        <w:spacing w:after="160" w:line="259" w:lineRule="auto"/>
-      </w:pPr>
-      <w:r>
+        <w:t>]. [</w:t>
+      </w:r>
+      <w:proofErr w:type="spellStart"/>
+      <w:proofErr w:type="gramStart"/>
+      <w:r>
+        <w:t>root.GetRulerName</w:t>
+      </w:r>
+      <w:proofErr w:type="spellEnd"/>
+      <w:proofErr w:type="gramEnd"/>
+      <w:r>
+        <w:t>] looks to [</w:t>
+      </w:r>
+      <w:proofErr w:type="spellStart"/>
+      <w:r>
+        <w:t>root.leader.GetHisHer</w:t>
+      </w:r>
+      <w:proofErr w:type="spellEnd"/>
+      <w:r>
+        <w:t>] former supporters for succour, but their eyes are cold and pitiless.</w:t>
+      </w:r>
+    </w:p>
+    <w:p>
+      <w:pPr>
+        <w:spacing w:after="160" w:line="259" w:lineRule="auto"/>
+      </w:pPr>
+      <w:r>
+        <w:lastRenderedPageBreak/>
         <w:t>“It’s over,” Vice-Chancellor [</w:t>
       </w:r>
       <w:proofErr w:type="spellStart"/>
@@ -1117,10 +1260,7 @@
       <w:proofErr w:type="spellEnd"/>
       <w:proofErr w:type="gramEnd"/>
       <w:r>
-        <w:t xml:space="preserve">] says, and points a blaster directly at </w:t>
-      </w:r>
-      <w:r>
-        <w:t>[</w:t>
+        <w:t>] says, and points a blaster directly at [</w:t>
       </w:r>
       <w:proofErr w:type="spellStart"/>
       <w:r>
@@ -1136,10 +1276,7 @@
       </w:r>
       <w:proofErr w:type="spellEnd"/>
       <w:r>
-        <w:t>]</w:t>
-      </w:r>
-      <w:r>
-        <w:t>. “Surrender or die.”</w:t>
+        <w:t>]. “Surrender or die.”</w:t>
       </w:r>
     </w:p>
     <w:p>
@@ -1152,10 +1289,7 @@
         <w:spacing w:after="160" w:line="259" w:lineRule="auto"/>
       </w:pPr>
       <w:r>
-        <w:t xml:space="preserve">Surrender (tooltip: </w:t>
-      </w:r>
-      <w:r>
-        <w:t>[</w:t>
+        <w:t>Surrender (tooltip: [</w:t>
       </w:r>
       <w:proofErr w:type="spellStart"/>
       <w:proofErr w:type="gramStart"/>
@@ -1165,10 +1299,7 @@
       <w:proofErr w:type="spellEnd"/>
       <w:proofErr w:type="gramEnd"/>
       <w:r>
-        <w:t>]</w:t>
-      </w:r>
-      <w:r>
-        <w:t xml:space="preserve"> surrenders and is sold as a slave.)</w:t>
+        <w:t>] surrenders and is sold as a slave.)</w:t>
       </w:r>
     </w:p>
     <w:p>
@@ -1248,7 +1379,6 @@
         <w:spacing w:after="160" w:line="259" w:lineRule="auto"/>
       </w:pPr>
       <w:r>
-        <w:lastRenderedPageBreak/>
         <w:t>7: “</w:t>
       </w:r>
       <w:proofErr w:type="spellStart"/>
@@ -1283,10 +1413,7 @@
         <w:spacing w:after="160" w:line="259" w:lineRule="auto"/>
       </w:pPr>
       <w:r>
-        <w:t xml:space="preserve">Alternative: “Unacceptable! </w:t>
-      </w:r>
-      <w:r>
-        <w:t>Arrest the conspirator and suppress the evidence.</w:t>
+        <w:t>Alternative: “Unacceptable! Arrest the conspirator and suppress the evidence.</w:t>
       </w:r>
     </w:p>
     <w:p>
@@ -1308,24 +1435,39 @@
     </w:p>
     <w:p>
       <w:r>
+        <w:rPr>
+          <w:highlight w:val="green"/>
+        </w:rPr>
         <w:t>[</w:t>
       </w:r>
       <w:proofErr w:type="spellStart"/>
       <w:proofErr w:type="gramStart"/>
       <w:r>
+        <w:rPr>
+          <w:highlight w:val="green"/>
+        </w:rPr>
         <w:t>root.GetRulerTitle</w:t>
       </w:r>
       <w:proofErr w:type="spellEnd"/>
       <w:proofErr w:type="gramEnd"/>
       <w:r>
+        <w:rPr>
+          <w:highlight w:val="green"/>
+        </w:rPr>
         <w:t>] [</w:t>
       </w:r>
       <w:proofErr w:type="spellStart"/>
       <w:r>
+        <w:rPr>
+          <w:highlight w:val="green"/>
+        </w:rPr>
         <w:t>root.GetRulerName</w:t>
       </w:r>
       <w:proofErr w:type="spellEnd"/>
       <w:r>
+        <w:rPr>
+          <w:highlight w:val="green"/>
+        </w:rPr>
         <w:t>] does not Believe!</w:t>
       </w:r>
     </w:p>
@@ -1375,10 +1517,7 @@
       </w:r>
       <w:proofErr w:type="spellEnd"/>
       <w:r>
-        <w:t>]</w:t>
-      </w:r>
-      <w:r>
-        <w:t xml:space="preserve"> </w:t>
+        <w:t xml:space="preserve">] </w:t>
       </w:r>
       <w:r>
         <w:t xml:space="preserve">does not share </w:t>
@@ -1408,19 +1547,10 @@
       </w:r>
       <w:proofErr w:type="spellEnd"/>
       <w:r>
-        <w:t xml:space="preserve">] religion and boasting at how easy it was to manipulate </w:t>
-      </w:r>
-      <w:r>
-        <w:t>‘fools who believe in magic’</w:t>
-      </w:r>
-      <w:r>
-        <w:t xml:space="preserve">. </w:t>
-      </w:r>
-      <w:r>
-        <w:t xml:space="preserve">Religious leaders have moved swiftly to denounce </w:t>
-      </w:r>
-      <w:r>
-        <w:t>[</w:t>
+        <w:t xml:space="preserve">] religion and boasting at how easy it was to manipulate ‘fools who believe in magic’. </w:t>
+      </w:r>
+      <w:r>
+        <w:t>Religious leaders have moved swiftly to denounce [</w:t>
       </w:r>
       <w:proofErr w:type="spellStart"/>
       <w:proofErr w:type="gramStart"/>
@@ -1430,13 +1560,7 @@
       <w:proofErr w:type="spellEnd"/>
       <w:proofErr w:type="gramEnd"/>
       <w:r>
-        <w:t>]</w:t>
-      </w:r>
-      <w:r>
-        <w:t xml:space="preserve">, and have demanded that </w:t>
-      </w:r>
-      <w:r>
-        <w:t>[</w:t>
+        <w:t>], and have demanded that [</w:t>
       </w:r>
       <w:proofErr w:type="spellStart"/>
       <w:r>
@@ -1444,13 +1568,7 @@
       </w:r>
       <w:proofErr w:type="spellEnd"/>
       <w:r>
-        <w:t>]</w:t>
-      </w:r>
-      <w:r>
-        <w:t xml:space="preserve"> be deemed unfit to lead the </w:t>
-      </w:r>
-      <w:r>
-        <w:t>[</w:t>
+        <w:t>] be deemed unfit to lead the [</w:t>
       </w:r>
       <w:proofErr w:type="spellStart"/>
       <w:r>
@@ -1458,13 +1576,7 @@
       </w:r>
       <w:proofErr w:type="spellEnd"/>
       <w:r>
-        <w:t>]</w:t>
-      </w:r>
-      <w:r>
-        <w:t xml:space="preserve">. Many citizens have rallied behind these calls. However, the </w:t>
-      </w:r>
-      <w:r>
-        <w:t>[</w:t>
+        <w:t>]. Many citizens have rallied behind these calls. However, the [</w:t>
       </w:r>
       <w:proofErr w:type="spellStart"/>
       <w:proofErr w:type="gramStart"/>
@@ -1474,33 +1586,18 @@
       <w:proofErr w:type="spellEnd"/>
       <w:proofErr w:type="gramEnd"/>
       <w:r>
-        <w:t>]</w:t>
-      </w:r>
-      <w:r>
-        <w:t>’s supporters</w:t>
-      </w:r>
-      <w:r>
-        <w:t xml:space="preserve"> have rallied around </w:t>
-      </w:r>
-      <w:r>
-        <w:t>[</w:t>
-      </w:r>
-      <w:proofErr w:type="spellStart"/>
-      <w:r>
-        <w:t>root.leader.Get</w:t>
-      </w:r>
-      <w:r>
-        <w:t>HimHer</w:t>
-      </w:r>
-      <w:proofErr w:type="spellEnd"/>
-      <w:r>
-        <w:t>]</w:t>
-      </w:r>
-      <w:r>
-        <w:t xml:space="preserve">, pointing out that </w:t>
-      </w:r>
-      <w:r>
-        <w:t>[</w:t>
+        <w:t>]’s supporters</w:t>
+      </w:r>
+      <w:r>
+        <w:t xml:space="preserve"> have rallied around [</w:t>
+      </w:r>
+      <w:proofErr w:type="spellStart"/>
+      <w:r>
+        <w:t>root.leader.GetHimHer</w:t>
+      </w:r>
+      <w:proofErr w:type="spellEnd"/>
+      <w:r>
+        <w:t>], pointing out that [</w:t>
       </w:r>
       <w:proofErr w:type="spellStart"/>
       <w:r>
@@ -1508,10 +1605,7 @@
       </w:r>
       <w:proofErr w:type="spellEnd"/>
       <w:r>
-        <w:t>]</w:t>
-      </w:r>
-      <w:r>
-        <w:t xml:space="preserve"> has been one of the [</w:t>
+        <w:t>] has been one of the [</w:t>
       </w:r>
       <w:proofErr w:type="spellStart"/>
       <w:r>
@@ -1519,24 +1613,15 @@
       </w:r>
       <w:proofErr w:type="spellEnd"/>
       <w:r>
-        <w:t xml:space="preserve">]’s most capable leaders ever, and is well-respected among </w:t>
-      </w:r>
-      <w:r>
-        <w:t>[</w:t>
-      </w:r>
-      <w:proofErr w:type="spellStart"/>
-      <w:r>
-        <w:t>root.leader.Get</w:t>
-      </w:r>
-      <w:r>
-        <w:t>HisHer</w:t>
-      </w:r>
-      <w:proofErr w:type="spellEnd"/>
-      <w:r>
-        <w:t>]</w:t>
-      </w:r>
-      <w:r>
-        <w:t xml:space="preserve"> peers on the galactic stage.\n\</w:t>
+        <w:t>]’s most capable leaders ever, and is well-respected among [</w:t>
+      </w:r>
+      <w:proofErr w:type="spellStart"/>
+      <w:r>
+        <w:t>root.leader.GetHisHer</w:t>
+      </w:r>
+      <w:proofErr w:type="spellEnd"/>
+      <w:r>
+        <w:t>] peers on the galactic stage.\n\</w:t>
       </w:r>
       <w:proofErr w:type="spellStart"/>
       <w:r>
@@ -1569,10 +1654,7 @@
         </w:numPr>
       </w:pPr>
       <w:r>
-        <w:t xml:space="preserve">Maybe we can work out a ceasefire. (Tooltip: </w:t>
-      </w:r>
-      <w:r>
-        <w:t>[</w:t>
+        <w:t>Maybe we can work out a ceasefire. (Tooltip: [</w:t>
       </w:r>
       <w:proofErr w:type="spellStart"/>
       <w:proofErr w:type="gramStart"/>
@@ -1590,10 +1672,7 @@
       </w:r>
       <w:proofErr w:type="spellEnd"/>
       <w:r>
-        <w:t>]</w:t>
-      </w:r>
-      <w:r>
-        <w:t xml:space="preserve"> will stay silent about religion if religious leaders will stay silent about [</w:t>
+        <w:t>] will stay silent about religion if religious leaders will stay silent about [</w:t>
       </w:r>
       <w:proofErr w:type="spellStart"/>
       <w:r>
@@ -1626,10 +1705,7 @@
       <w:proofErr w:type="spellEnd"/>
       <w:proofErr w:type="gramEnd"/>
       <w:r>
-        <w:t>]</w:t>
-      </w:r>
-      <w:r>
-        <w:t xml:space="preserve"> must step aside.</w:t>
+        <w:t>] must step aside.</w:t>
       </w:r>
     </w:p>
     <w:p/>
@@ -1640,10 +1716,7 @@
     </w:p>
     <w:p>
       <w:r>
-        <w:t xml:space="preserve">To </w:t>
-      </w:r>
-      <w:r>
-        <w:t>[</w:t>
+        <w:t>To [</w:t>
       </w:r>
       <w:proofErr w:type="spellStart"/>
       <w:proofErr w:type="gramStart"/>
@@ -1653,18 +1726,13 @@
       <w:proofErr w:type="spellEnd"/>
       <w:proofErr w:type="gramEnd"/>
       <w:r>
-        <w:t>]</w:t>
-      </w:r>
-      <w:r>
-        <w:t xml:space="preserve"> (we no longer recognise the title you take),</w:t>
-      </w:r>
-    </w:p>
-    <w:p>
-      <w:r>
-        <w:t xml:space="preserve">We hereby declare your excommunication from all </w:t>
-      </w:r>
-      <w:r>
-        <w:t>[</w:t>
+        <w:t>] (we no longer recognise the title you take),</w:t>
+      </w:r>
+    </w:p>
+    <w:p>
+      <w:r>
+        <w:lastRenderedPageBreak/>
+        <w:t>We hereby declare your excommunication from all [</w:t>
       </w:r>
       <w:proofErr w:type="spellStart"/>
       <w:proofErr w:type="gramStart"/>
@@ -1801,6 +1869,184 @@
     </w:lvl>
   </w:abstractNum>
   <w:abstractNum w:abstractNumId="1" w15:restartNumberingAfterBreak="0">
+    <w:nsid w:val="64A84711"/>
+    <w:multiLevelType w:val="hybridMultilevel"/>
+    <w:tmpl w:val="3E4661B2"/>
+    <w:lvl w:ilvl="0" w:tplc="B59CCDEA">
+      <w:start w:val="1"/>
+      <w:numFmt w:val="upperLetter"/>
+      <w:lvlText w:val="%1)"/>
+      <w:lvlJc w:val="left"/>
+      <w:pPr>
+        <w:ind w:left="720" w:hanging="360"/>
+      </w:pPr>
+      <w:rPr>
+        <w:rFonts w:hint="default"/>
+      </w:rPr>
+    </w:lvl>
+    <w:lvl w:ilvl="1" w:tplc="08090019" w:tentative="1">
+      <w:start w:val="1"/>
+      <w:numFmt w:val="lowerLetter"/>
+      <w:lvlText w:val="%2."/>
+      <w:lvlJc w:val="left"/>
+      <w:pPr>
+        <w:ind w:left="1440" w:hanging="360"/>
+      </w:pPr>
+    </w:lvl>
+    <w:lvl w:ilvl="2" w:tplc="0809001B" w:tentative="1">
+      <w:start w:val="1"/>
+      <w:numFmt w:val="lowerRoman"/>
+      <w:lvlText w:val="%3."/>
+      <w:lvlJc w:val="right"/>
+      <w:pPr>
+        <w:ind w:left="2160" w:hanging="180"/>
+      </w:pPr>
+    </w:lvl>
+    <w:lvl w:ilvl="3" w:tplc="0809000F" w:tentative="1">
+      <w:start w:val="1"/>
+      <w:numFmt w:val="decimal"/>
+      <w:lvlText w:val="%4."/>
+      <w:lvlJc w:val="left"/>
+      <w:pPr>
+        <w:ind w:left="2880" w:hanging="360"/>
+      </w:pPr>
+    </w:lvl>
+    <w:lvl w:ilvl="4" w:tplc="08090019" w:tentative="1">
+      <w:start w:val="1"/>
+      <w:numFmt w:val="lowerLetter"/>
+      <w:lvlText w:val="%5."/>
+      <w:lvlJc w:val="left"/>
+      <w:pPr>
+        <w:ind w:left="3600" w:hanging="360"/>
+      </w:pPr>
+    </w:lvl>
+    <w:lvl w:ilvl="5" w:tplc="0809001B" w:tentative="1">
+      <w:start w:val="1"/>
+      <w:numFmt w:val="lowerRoman"/>
+      <w:lvlText w:val="%6."/>
+      <w:lvlJc w:val="right"/>
+      <w:pPr>
+        <w:ind w:left="4320" w:hanging="180"/>
+      </w:pPr>
+    </w:lvl>
+    <w:lvl w:ilvl="6" w:tplc="0809000F" w:tentative="1">
+      <w:start w:val="1"/>
+      <w:numFmt w:val="decimal"/>
+      <w:lvlText w:val="%7."/>
+      <w:lvlJc w:val="left"/>
+      <w:pPr>
+        <w:ind w:left="5040" w:hanging="360"/>
+      </w:pPr>
+    </w:lvl>
+    <w:lvl w:ilvl="7" w:tplc="08090019" w:tentative="1">
+      <w:start w:val="1"/>
+      <w:numFmt w:val="lowerLetter"/>
+      <w:lvlText w:val="%8."/>
+      <w:lvlJc w:val="left"/>
+      <w:pPr>
+        <w:ind w:left="5760" w:hanging="360"/>
+      </w:pPr>
+    </w:lvl>
+    <w:lvl w:ilvl="8" w:tplc="0809001B" w:tentative="1">
+      <w:start w:val="1"/>
+      <w:numFmt w:val="lowerRoman"/>
+      <w:lvlText w:val="%9."/>
+      <w:lvlJc w:val="right"/>
+      <w:pPr>
+        <w:ind w:left="6480" w:hanging="180"/>
+      </w:pPr>
+    </w:lvl>
+  </w:abstractNum>
+  <w:abstractNum w:abstractNumId="2" w15:restartNumberingAfterBreak="0">
+    <w:nsid w:val="68D57859"/>
+    <w:multiLevelType w:val="hybridMultilevel"/>
+    <w:tmpl w:val="24E019D6"/>
+    <w:lvl w:ilvl="0" w:tplc="D7D21FB0">
+      <w:start w:val="1"/>
+      <w:numFmt w:val="upperLetter"/>
+      <w:lvlText w:val="%1)"/>
+      <w:lvlJc w:val="left"/>
+      <w:pPr>
+        <w:ind w:left="720" w:hanging="360"/>
+      </w:pPr>
+      <w:rPr>
+        <w:rFonts w:hint="default"/>
+      </w:rPr>
+    </w:lvl>
+    <w:lvl w:ilvl="1" w:tplc="08090019" w:tentative="1">
+      <w:start w:val="1"/>
+      <w:numFmt w:val="lowerLetter"/>
+      <w:lvlText w:val="%2."/>
+      <w:lvlJc w:val="left"/>
+      <w:pPr>
+        <w:ind w:left="1440" w:hanging="360"/>
+      </w:pPr>
+    </w:lvl>
+    <w:lvl w:ilvl="2" w:tplc="0809001B" w:tentative="1">
+      <w:start w:val="1"/>
+      <w:numFmt w:val="lowerRoman"/>
+      <w:lvlText w:val="%3."/>
+      <w:lvlJc w:val="right"/>
+      <w:pPr>
+        <w:ind w:left="2160" w:hanging="180"/>
+      </w:pPr>
+    </w:lvl>
+    <w:lvl w:ilvl="3" w:tplc="0809000F" w:tentative="1">
+      <w:start w:val="1"/>
+      <w:numFmt w:val="decimal"/>
+      <w:lvlText w:val="%4."/>
+      <w:lvlJc w:val="left"/>
+      <w:pPr>
+        <w:ind w:left="2880" w:hanging="360"/>
+      </w:pPr>
+    </w:lvl>
+    <w:lvl w:ilvl="4" w:tplc="08090019" w:tentative="1">
+      <w:start w:val="1"/>
+      <w:numFmt w:val="lowerLetter"/>
+      <w:lvlText w:val="%5."/>
+      <w:lvlJc w:val="left"/>
+      <w:pPr>
+        <w:ind w:left="3600" w:hanging="360"/>
+      </w:pPr>
+    </w:lvl>
+    <w:lvl w:ilvl="5" w:tplc="0809001B" w:tentative="1">
+      <w:start w:val="1"/>
+      <w:numFmt w:val="lowerRoman"/>
+      <w:lvlText w:val="%6."/>
+      <w:lvlJc w:val="right"/>
+      <w:pPr>
+        <w:ind w:left="4320" w:hanging="180"/>
+      </w:pPr>
+    </w:lvl>
+    <w:lvl w:ilvl="6" w:tplc="0809000F" w:tentative="1">
+      <w:start w:val="1"/>
+      <w:numFmt w:val="decimal"/>
+      <w:lvlText w:val="%7."/>
+      <w:lvlJc w:val="left"/>
+      <w:pPr>
+        <w:ind w:left="5040" w:hanging="360"/>
+      </w:pPr>
+    </w:lvl>
+    <w:lvl w:ilvl="7" w:tplc="08090019" w:tentative="1">
+      <w:start w:val="1"/>
+      <w:numFmt w:val="lowerLetter"/>
+      <w:lvlText w:val="%8."/>
+      <w:lvlJc w:val="left"/>
+      <w:pPr>
+        <w:ind w:left="5760" w:hanging="360"/>
+      </w:pPr>
+    </w:lvl>
+    <w:lvl w:ilvl="8" w:tplc="0809001B" w:tentative="1">
+      <w:start w:val="1"/>
+      <w:numFmt w:val="lowerRoman"/>
+      <w:lvlText w:val="%9."/>
+      <w:lvlJc w:val="right"/>
+      <w:pPr>
+        <w:ind w:left="6480" w:hanging="180"/>
+      </w:pPr>
+    </w:lvl>
+  </w:abstractNum>
+  <w:abstractNum w:abstractNumId="3" w15:restartNumberingAfterBreak="0">
     <w:nsid w:val="7AF31AFA"/>
     <w:multiLevelType w:val="hybridMultilevel"/>
     <w:tmpl w:val="982425FC"/>
@@ -1890,10 +2136,16 @@
     </w:lvl>
   </w:abstractNum>
   <w:num w:numId="1">
-    <w:abstractNumId w:val="1"/>
+    <w:abstractNumId w:val="3"/>
   </w:num>
   <w:num w:numId="2">
     <w:abstractNumId w:val="0"/>
+  </w:num>
+  <w:num w:numId="3">
+    <w:abstractNumId w:val="1"/>
+  </w:num>
+  <w:num w:numId="4">
+    <w:abstractNumId w:val="2"/>
   </w:num>
 </w:numbering>
 </file>

</xml_diff>

<commit_message>
Added one scandal event to the game
</commit_message>
<xml_diff>
--- a/Ideas.docx
+++ b/Ideas.docx
@@ -8,8 +8,6 @@
           <w:lang w:val="de-DE"/>
         </w:rPr>
       </w:pPr>
-      <w:bookmarkStart w:id="0" w:name="_GoBack"/>
-      <w:bookmarkEnd w:id="0"/>
     </w:p>
     <w:p>
       <w:r>
@@ -1767,6 +1765,282 @@
         <w:t>(Effects: Ruler damned to Hell (-15% spiritualist happiness), -10% citizen happiness, -50% unity)</w:t>
       </w:r>
     </w:p>
+    <w:p/>
+    <w:p/>
+    <w:p/>
+    <w:p/>
+    <w:p/>
+    <w:p/>
+    <w:p>
+      <w:pPr>
+        <w:pStyle w:val="ListParagraph"/>
+        <w:numPr>
+          <w:ilvl w:val="0"/>
+          <w:numId w:val="5"/>
+        </w:numPr>
+        <w:spacing w:after="160" w:line="259" w:lineRule="auto"/>
+        <w:rPr>
+          <w:highlight w:val="red"/>
+        </w:rPr>
+      </w:pPr>
+      <w:r>
+        <w:rPr>
+          <w:highlight w:val="red"/>
+        </w:rPr>
+        <w:t>The Populace begs for War</w:t>
+      </w:r>
+    </w:p>
+    <w:p>
+      <w:r>
+        <w:t>Nationalist feeling among the [</w:t>
+      </w:r>
+      <w:proofErr w:type="spellStart"/>
+      <w:proofErr w:type="gramStart"/>
+      <w:r>
+        <w:t>root.GetSpeciesName</w:t>
+      </w:r>
+      <w:r>
+        <w:t>Plural</w:t>
+      </w:r>
+      <w:proofErr w:type="spellEnd"/>
+      <w:proofErr w:type="gramEnd"/>
+      <w:r>
+        <w:t>] has spiked, with empire-wide demonstrations calling for the national honour to be restored. The target of their ire is the [</w:t>
+      </w:r>
+      <w:proofErr w:type="spellStart"/>
+      <w:proofErr w:type="gramStart"/>
+      <w:r>
+        <w:t>enemy.GetName</w:t>
+      </w:r>
+      <w:proofErr w:type="spellEnd"/>
+      <w:proofErr w:type="gramEnd"/>
+      <w:r>
+        <w:t>], with which the [</w:t>
+      </w:r>
+      <w:proofErr w:type="spellStart"/>
+      <w:r>
+        <w:t>root.GetName</w:t>
+      </w:r>
+      <w:proofErr w:type="spellEnd"/>
+      <w:r>
+        <w:t>] has long been rivalled without the relationship ever escalating to war / but hasn't made war upon for many a year</w:t>
+      </w:r>
+      <w:r>
+        <w:t xml:space="preserve"> [different text as appropriate]</w:t>
+      </w:r>
+      <w:r>
+        <w:t>. Recently, the [</w:t>
+      </w:r>
+      <w:proofErr w:type="spellStart"/>
+      <w:proofErr w:type="gramStart"/>
+      <w:r>
+        <w:t>enemy.GetSpeciesNamePlural</w:t>
+      </w:r>
+      <w:proofErr w:type="spellEnd"/>
+      <w:proofErr w:type="gramEnd"/>
+      <w:r>
+        <w:t>] have been openly derisive about the [</w:t>
+      </w:r>
+      <w:proofErr w:type="spellStart"/>
+      <w:r>
+        <w:t>root.GetSpeciesNamePlural</w:t>
+      </w:r>
+      <w:proofErr w:type="spellEnd"/>
+      <w:r>
+        <w:t>], claiming that they are cowardly and have no honour. The outraged population demands a response.</w:t>
+      </w:r>
+    </w:p>
+    <w:p>
+      <w:r>
+        <w:t xml:space="preserve">A: Declare war </w:t>
+      </w:r>
+      <w:r>
+        <w:t>(or if there’s problems, you agree to declare war within a year and if you don’t the militarists are furious – then this can only be for the player, though)</w:t>
+      </w:r>
+    </w:p>
+    <w:p>
+      <w:r>
+        <w:t xml:space="preserve">B: It's too risky (militarists are </w:t>
+      </w:r>
+      <w:proofErr w:type="gramStart"/>
+      <w:r>
+        <w:t>upset</w:t>
+      </w:r>
+      <w:proofErr w:type="gramEnd"/>
+      <w:r>
+        <w:t xml:space="preserve"> and you get a mild version of 'humiliated')</w:t>
+      </w:r>
+    </w:p>
+    <w:p>
+      <w:r>
+        <w:t>Trigger:</w:t>
+      </w:r>
+      <w:r>
+        <w:t xml:space="preserve"> You are militarist, you are a</w:t>
+      </w:r>
+      <w:r>
+        <w:t>t peace with a rival</w:t>
+      </w:r>
+      <w:r>
+        <w:t xml:space="preserve"> whose fleet is not ‘superior’ or ‘overwhelming’ for 25 years, it is not the first 5</w:t>
+      </w:r>
+      <w:r>
+        <w:t xml:space="preserve">0 years </w:t>
+      </w:r>
+      <w:r>
+        <w:t xml:space="preserve">of the </w:t>
+      </w:r>
+      <w:proofErr w:type="gramStart"/>
+      <w:r>
+        <w:t>game</w:t>
+      </w:r>
+      <w:r>
+        <w:t>.</w:t>
+      </w:r>
+      <w:r>
+        <w:t>[</w:t>
+      </w:r>
+      <w:proofErr w:type="gramEnd"/>
+      <w:r>
+        <w:t>/SPOILER]</w:t>
+      </w:r>
+    </w:p>
+    <w:p/>
+    <w:p>
+      <w:r>
+        <w:t>If you choose B:</w:t>
+      </w:r>
+    </w:p>
+    <w:p>
+      <w:pPr>
+        <w:spacing w:after="160" w:line="259" w:lineRule="auto"/>
+      </w:pPr>
+    </w:p>
+    <w:p>
+      <w:pPr>
+        <w:spacing w:after="160" w:line="259" w:lineRule="auto"/>
+      </w:pPr>
+      <w:r>
+        <w:t>(Needs a planet with 5 militarists and near the enemy)</w:t>
+      </w:r>
+    </w:p>
+    <w:p>
+      <w:pPr>
+        <w:spacing w:after="160" w:line="259" w:lineRule="auto"/>
+      </w:pPr>
+      <w:r>
+        <w:t xml:space="preserve">Border </w:t>
+      </w:r>
+      <w:r>
+        <w:t>I</w:t>
+      </w:r>
+      <w:r>
+        <w:t>ncident</w:t>
+      </w:r>
+    </w:p>
+    <w:p>
+      <w:pPr>
+        <w:spacing w:after="160" w:line="259" w:lineRule="auto"/>
+      </w:pPr>
+      <w:r>
+        <w:t>Dismayed at the refusal of the [</w:t>
+      </w:r>
+      <w:proofErr w:type="spellStart"/>
+      <w:proofErr w:type="gramStart"/>
+      <w:r>
+        <w:t>root.owner</w:t>
+      </w:r>
+      <w:proofErr w:type="gramEnd"/>
+      <w:r>
+        <w:t>.GetName</w:t>
+      </w:r>
+      <w:proofErr w:type="spellEnd"/>
+      <w:r>
+        <w:t>] to make war on the [</w:t>
+      </w:r>
+      <w:proofErr w:type="spellStart"/>
+      <w:r>
+        <w:t>enemy.GetName</w:t>
+      </w:r>
+      <w:proofErr w:type="spellEnd"/>
+      <w:r>
+        <w:t>], some hardcore jingoists on [</w:t>
+      </w:r>
+      <w:proofErr w:type="spellStart"/>
+      <w:r>
+        <w:t>root.GetName</w:t>
+      </w:r>
+      <w:proofErr w:type="spellEnd"/>
+      <w:r>
+        <w:t>] hijacked an old cruiser that had been stationed there and flew it into the [</w:t>
+      </w:r>
+      <w:proofErr w:type="spellStart"/>
+      <w:r>
+        <w:t>enemy.GetName</w:t>
+      </w:r>
+      <w:proofErr w:type="spellEnd"/>
+      <w:r>
+        <w:t>], shooting down several merchant ships and a mining outpost before it was driven away. [</w:t>
+      </w:r>
+      <w:proofErr w:type="spellStart"/>
+      <w:proofErr w:type="gramStart"/>
+      <w:r>
+        <w:t>enemy.GetSpeciesAdj</w:t>
+      </w:r>
+      <w:proofErr w:type="spellEnd"/>
+      <w:proofErr w:type="gramEnd"/>
+      <w:r>
+        <w:t>] authorities are furious, and demand that the perpetrators be handed over and an indemnity be paid. On the other hand, the [</w:t>
+      </w:r>
+      <w:proofErr w:type="spellStart"/>
+      <w:proofErr w:type="gramStart"/>
+      <w:r>
+        <w:t>root.owner</w:t>
+      </w:r>
+      <w:proofErr w:type="gramEnd"/>
+      <w:r>
+        <w:t>.GetSpeciesAdj</w:t>
+      </w:r>
+      <w:proofErr w:type="spellEnd"/>
+      <w:r>
+        <w:t>] population is rallying behind the hijackers, calling the heroes and demanding further action against the [</w:t>
+      </w:r>
+      <w:proofErr w:type="spellStart"/>
+      <w:r>
+        <w:t>enemy.GetName</w:t>
+      </w:r>
+      <w:proofErr w:type="spellEnd"/>
+      <w:r>
+        <w:t>].\n\</w:t>
+      </w:r>
+      <w:proofErr w:type="spellStart"/>
+      <w:r>
+        <w:t>nWhat</w:t>
+      </w:r>
+      <w:proofErr w:type="spellEnd"/>
+      <w:r>
+        <w:t xml:space="preserve"> action should be taken?</w:t>
+      </w:r>
+    </w:p>
+    <w:p>
+      <w:pPr>
+        <w:spacing w:after="160" w:line="259" w:lineRule="auto"/>
+      </w:pPr>
+      <w:r>
+        <w:t>We shall give them their war.</w:t>
+      </w:r>
+    </w:p>
+    <w:p>
+      <w:pPr>
+        <w:spacing w:after="160" w:line="259" w:lineRule="auto"/>
+      </w:pPr>
+      <w:r>
+        <w:t>Surrender the hijackers and pay the indemnity. (proper humiliated + something like -25% minerals for a year).</w:t>
+      </w:r>
+      <w:bookmarkStart w:id="0" w:name="_GoBack"/>
+      <w:bookmarkEnd w:id="0"/>
+    </w:p>
+    <w:p/>
     <w:sectPr>
       <w:pgSz w:w="12240" w:h="15840"/>
       <w:pgMar w:top="1440" w:right="1440" w:bottom="1440" w:left="1440" w:header="720" w:footer="720" w:gutter="0"/>
@@ -1780,6 +2054,119 @@
 <file path=word/numbering.xml><?xml version="1.0" encoding="utf-8"?>
 <w:numbering xmlns:wpc="http://schemas.microsoft.com/office/word/2010/wordprocessingCanvas" xmlns:cx="http://schemas.microsoft.com/office/drawing/2014/chartex" xmlns:cx1="http://schemas.microsoft.com/office/drawing/2015/9/8/chartex" xmlns:cx2="http://schemas.microsoft.com/office/drawing/2015/10/21/chartex" xmlns:cx3="http://schemas.microsoft.com/office/drawing/2016/5/9/chartex" xmlns:cx4="http://schemas.microsoft.com/office/drawing/2016/5/10/chartex" xmlns:cx5="http://schemas.microsoft.com/office/drawing/2016/5/11/chartex" xmlns:cx6="http://schemas.microsoft.com/office/drawing/2016/5/12/chartex" xmlns:cx7="http://schemas.microsoft.com/office/drawing/2016/5/13/chartex" xmlns:cx8="http://schemas.microsoft.com/office/drawing/2016/5/14/chartex" xmlns:mc="http://schemas.openxmlformats.org/markup-compatibility/2006" xmlns:aink="http://schemas.microsoft.com/office/drawing/2016/ink" xmlns:am3d="http://schemas.microsoft.com/office/drawing/2017/model3d" xmlns:o="urn:schemas-microsoft-com:office:office" xmlns:r="http://schemas.openxmlformats.org/officeDocument/2006/relationships" xmlns:m="http://schemas.openxmlformats.org/officeDocument/2006/math" xmlns:v="urn:schemas-microsoft-com:vml" xmlns:wp14="http://schemas.microsoft.com/office/word/2010/wordprocessingDrawing" xmlns:wp="http://schemas.openxmlformats.org/drawingml/2006/wordprocessingDrawing" xmlns:w10="urn:schemas-microsoft-com:office:word" xmlns:w="http://schemas.openxmlformats.org/wordprocessingml/2006/main" xmlns:w14="http://schemas.microsoft.com/office/word/2010/wordml" xmlns:w15="http://schemas.microsoft.com/office/word/2012/wordml" xmlns:w16cid="http://schemas.microsoft.com/office/word/2016/wordml/cid" xmlns:w16se="http://schemas.microsoft.com/office/word/2015/wordml/symex" xmlns:wpg="http://schemas.microsoft.com/office/word/2010/wordprocessingGroup" xmlns:wpi="http://schemas.microsoft.com/office/word/2010/wordprocessingInk" xmlns:wne="http://schemas.microsoft.com/office/word/2006/wordml" xmlns:wps="http://schemas.microsoft.com/office/word/2010/wordprocessingShape" mc:Ignorable="w14 w15 w16se w16cid wp14">
   <w:abstractNum w:abstractNumId="0" w15:restartNumberingAfterBreak="0">
+    <w:nsid w:val="18A76F63"/>
+    <w:multiLevelType w:val="hybridMultilevel"/>
+    <w:tmpl w:val="1E169A78"/>
+    <w:lvl w:ilvl="0" w:tplc="08090001">
+      <w:start w:val="1"/>
+      <w:numFmt w:val="bullet"/>
+      <w:lvlText w:val=""/>
+      <w:lvlJc w:val="left"/>
+      <w:pPr>
+        <w:ind w:left="720" w:hanging="360"/>
+      </w:pPr>
+      <w:rPr>
+        <w:rFonts w:ascii="Symbol" w:hAnsi="Symbol" w:hint="default"/>
+      </w:rPr>
+    </w:lvl>
+    <w:lvl w:ilvl="1" w:tplc="08090003" w:tentative="1">
+      <w:start w:val="1"/>
+      <w:numFmt w:val="bullet"/>
+      <w:lvlText w:val="o"/>
+      <w:lvlJc w:val="left"/>
+      <w:pPr>
+        <w:ind w:left="1440" w:hanging="360"/>
+      </w:pPr>
+      <w:rPr>
+        <w:rFonts w:ascii="Courier New" w:hAnsi="Courier New" w:cs="Courier New" w:hint="default"/>
+      </w:rPr>
+    </w:lvl>
+    <w:lvl w:ilvl="2" w:tplc="08090005" w:tentative="1">
+      <w:start w:val="1"/>
+      <w:numFmt w:val="bullet"/>
+      <w:lvlText w:val=""/>
+      <w:lvlJc w:val="left"/>
+      <w:pPr>
+        <w:ind w:left="2160" w:hanging="360"/>
+      </w:pPr>
+      <w:rPr>
+        <w:rFonts w:ascii="Wingdings" w:hAnsi="Wingdings" w:hint="default"/>
+      </w:rPr>
+    </w:lvl>
+    <w:lvl w:ilvl="3" w:tplc="08090001" w:tentative="1">
+      <w:start w:val="1"/>
+      <w:numFmt w:val="bullet"/>
+      <w:lvlText w:val=""/>
+      <w:lvlJc w:val="left"/>
+      <w:pPr>
+        <w:ind w:left="2880" w:hanging="360"/>
+      </w:pPr>
+      <w:rPr>
+        <w:rFonts w:ascii="Symbol" w:hAnsi="Symbol" w:hint="default"/>
+      </w:rPr>
+    </w:lvl>
+    <w:lvl w:ilvl="4" w:tplc="08090003" w:tentative="1">
+      <w:start w:val="1"/>
+      <w:numFmt w:val="bullet"/>
+      <w:lvlText w:val="o"/>
+      <w:lvlJc w:val="left"/>
+      <w:pPr>
+        <w:ind w:left="3600" w:hanging="360"/>
+      </w:pPr>
+      <w:rPr>
+        <w:rFonts w:ascii="Courier New" w:hAnsi="Courier New" w:cs="Courier New" w:hint="default"/>
+      </w:rPr>
+    </w:lvl>
+    <w:lvl w:ilvl="5" w:tplc="08090005" w:tentative="1">
+      <w:start w:val="1"/>
+      <w:numFmt w:val="bullet"/>
+      <w:lvlText w:val=""/>
+      <w:lvlJc w:val="left"/>
+      <w:pPr>
+        <w:ind w:left="4320" w:hanging="360"/>
+      </w:pPr>
+      <w:rPr>
+        <w:rFonts w:ascii="Wingdings" w:hAnsi="Wingdings" w:hint="default"/>
+      </w:rPr>
+    </w:lvl>
+    <w:lvl w:ilvl="6" w:tplc="08090001" w:tentative="1">
+      <w:start w:val="1"/>
+      <w:numFmt w:val="bullet"/>
+      <w:lvlText w:val=""/>
+      <w:lvlJc w:val="left"/>
+      <w:pPr>
+        <w:ind w:left="5040" w:hanging="360"/>
+      </w:pPr>
+      <w:rPr>
+        <w:rFonts w:ascii="Symbol" w:hAnsi="Symbol" w:hint="default"/>
+      </w:rPr>
+    </w:lvl>
+    <w:lvl w:ilvl="7" w:tplc="08090003" w:tentative="1">
+      <w:start w:val="1"/>
+      <w:numFmt w:val="bullet"/>
+      <w:lvlText w:val="o"/>
+      <w:lvlJc w:val="left"/>
+      <w:pPr>
+        <w:ind w:left="5760" w:hanging="360"/>
+      </w:pPr>
+      <w:rPr>
+        <w:rFonts w:ascii="Courier New" w:hAnsi="Courier New" w:cs="Courier New" w:hint="default"/>
+      </w:rPr>
+    </w:lvl>
+    <w:lvl w:ilvl="8" w:tplc="08090005" w:tentative="1">
+      <w:start w:val="1"/>
+      <w:numFmt w:val="bullet"/>
+      <w:lvlText w:val=""/>
+      <w:lvlJc w:val="left"/>
+      <w:pPr>
+        <w:ind w:left="6480" w:hanging="360"/>
+      </w:pPr>
+      <w:rPr>
+        <w:rFonts w:ascii="Wingdings" w:hAnsi="Wingdings" w:hint="default"/>
+      </w:rPr>
+    </w:lvl>
+  </w:abstractNum>
+  <w:abstractNum w:abstractNumId="1" w15:restartNumberingAfterBreak="0">
     <w:nsid w:val="2B312409"/>
     <w:multiLevelType w:val="hybridMultilevel"/>
     <w:tmpl w:val="14A08C3A"/>
@@ -1868,7 +2255,7 @@
       </w:pPr>
     </w:lvl>
   </w:abstractNum>
-  <w:abstractNum w:abstractNumId="1" w15:restartNumberingAfterBreak="0">
+  <w:abstractNum w:abstractNumId="2" w15:restartNumberingAfterBreak="0">
     <w:nsid w:val="64A84711"/>
     <w:multiLevelType w:val="hybridMultilevel"/>
     <w:tmpl w:val="3E4661B2"/>
@@ -1957,7 +2344,7 @@
       </w:pPr>
     </w:lvl>
   </w:abstractNum>
-  <w:abstractNum w:abstractNumId="2" w15:restartNumberingAfterBreak="0">
+  <w:abstractNum w:abstractNumId="3" w15:restartNumberingAfterBreak="0">
     <w:nsid w:val="68D57859"/>
     <w:multiLevelType w:val="hybridMultilevel"/>
     <w:tmpl w:val="24E019D6"/>
@@ -2046,7 +2433,7 @@
       </w:pPr>
     </w:lvl>
   </w:abstractNum>
-  <w:abstractNum w:abstractNumId="3" w15:restartNumberingAfterBreak="0">
+  <w:abstractNum w:abstractNumId="4" w15:restartNumberingAfterBreak="0">
     <w:nsid w:val="7AF31AFA"/>
     <w:multiLevelType w:val="hybridMultilevel"/>
     <w:tmpl w:val="982425FC"/>
@@ -2136,16 +2523,19 @@
     </w:lvl>
   </w:abstractNum>
   <w:num w:numId="1">
+    <w:abstractNumId w:val="4"/>
+  </w:num>
+  <w:num w:numId="2">
+    <w:abstractNumId w:val="1"/>
+  </w:num>
+  <w:num w:numId="3">
+    <w:abstractNumId w:val="2"/>
+  </w:num>
+  <w:num w:numId="4">
     <w:abstractNumId w:val="3"/>
   </w:num>
-  <w:num w:numId="2">
+  <w:num w:numId="5">
     <w:abstractNumId w:val="0"/>
-  </w:num>
-  <w:num w:numId="3">
-    <w:abstractNumId w:val="1"/>
-  </w:num>
-  <w:num w:numId="4">
-    <w:abstractNumId w:val="2"/>
   </w:num>
 </w:numbering>
 </file>

</xml_diff>

<commit_message>
A fix (apparently you can't easily 'exile' rulers)
...so I switched to 'killing' them and setting custom tooltips
</commit_message>
<xml_diff>
--- a/Ideas.docx
+++ b/Ideas.docx
@@ -11,17 +11,35 @@
     </w:p>
     <w:p>
       <w:r>
+        <w:rPr>
+          <w:highlight w:val="green"/>
+        </w:rPr>
+        <w:t xml:space="preserve">Earlier today, </w:t>
+      </w:r>
+      <w:r>
+        <w:rPr>
+          <w:highlight w:val="green"/>
+        </w:rPr>
         <w:t>[</w:t>
       </w:r>
       <w:proofErr w:type="spellStart"/>
       <w:proofErr w:type="gramStart"/>
       <w:r>
-        <w:t>authoritarian.GetLeaderTitle</w:t>
-      </w:r>
-      <w:proofErr w:type="spellEnd"/>
-      <w:proofErr w:type="gramEnd"/>
-      <w:r>
-        <w:t>] [</w:t>
+        <w:rPr>
+          <w:highlight w:val="green"/>
+        </w:rPr>
+        <w:t>authoritarian.GetTitle</w:t>
+      </w:r>
+      <w:proofErr w:type="spellEnd"/>
+      <w:proofErr w:type="gramEnd"/>
+      <w:r>
+        <w:rPr>
+          <w:highlight w:val="green"/>
+        </w:rPr>
+        <w:t>]</w:t>
+      </w:r>
+      <w:r>
+        <w:t xml:space="preserve"> [</w:t>
       </w:r>
       <w:proofErr w:type="spellStart"/>
       <w:r>
@@ -29,7 +47,13 @@
       </w:r>
       <w:proofErr w:type="spellEnd"/>
       <w:r>
-        <w:t>] held a major speech, broadcast on all major communication channels, today. In it, [</w:t>
+        <w:t>] held a major speech</w:t>
+      </w:r>
+      <w:r>
+        <w:t xml:space="preserve"> that was</w:t>
+      </w:r>
+      <w:r>
+        <w:t xml:space="preserve"> broadcast on all major communication channels. In it, [</w:t>
       </w:r>
       <w:proofErr w:type="spellStart"/>
       <w:proofErr w:type="gramStart"/>
@@ -159,7 +183,13 @@
       </w:r>
       <w:proofErr w:type="spellEnd"/>
       <w:r>
-        <w:t xml:space="preserve"> should we act?</w:t>
+        <w:t xml:space="preserve"> should we </w:t>
+      </w:r>
+      <w:r>
+        <w:t>re</w:t>
+      </w:r>
+      <w:r>
+        <w:t>act?</w:t>
       </w:r>
     </w:p>
     <w:p/>
@@ -283,7 +313,13 @@
       <w:proofErr w:type="spellStart"/>
       <w:proofErr w:type="gramStart"/>
       <w:r>
-        <w:t>root.GetLeaderName</w:t>
+        <w:t>root.Get</w:t>
+      </w:r>
+      <w:r>
+        <w:t>Ruler</w:t>
+      </w:r>
+      <w:r>
+        <w:t>Name</w:t>
       </w:r>
       <w:proofErr w:type="spellEnd"/>
       <w:proofErr w:type="gramEnd"/>
@@ -303,19 +339,13 @@
     </w:p>
     <w:p>
       <w:r>
-        <w:t xml:space="preserve">-&gt;Arrest the traitor / </w:t>
-      </w:r>
-      <w:r>
-        <w:t>keep him talking</w:t>
-      </w:r>
-      <w:r>
-        <w:t xml:space="preserve"> / be watchful</w:t>
-      </w:r>
-    </w:p>
-    <w:p>
-      <w:r>
-        <w:tab/>
-        <w:t>a) Same as A)</w:t>
+        <w:t xml:space="preserve">-&gt; </w:t>
+      </w:r>
+      <w:r>
+        <w:t>K</w:t>
+      </w:r>
+      <w:r>
+        <w:t>eep him talking</w:t>
       </w:r>
     </w:p>
     <w:p>
@@ -358,13 +388,22 @@
     <w:p>
       <w:r>
         <w:tab/>
-        <w:t>c) Conspiracy uncovered</w:t>
+      </w:r>
+      <w:r>
+        <w:tab/>
+        <w:t>3- Stay watchful.</w:t>
       </w:r>
     </w:p>
     <w:p/>
     <w:p>
       <w:r>
-        <w:t>D) Some more alarming stuff later</w:t>
+        <w:t xml:space="preserve">D) </w:t>
+      </w:r>
+      <w:r>
+        <w:t xml:space="preserve">(Some delay first). </w:t>
+      </w:r>
+      <w:r>
+        <w:t>Then the conspiracy strikes</w:t>
       </w:r>
     </w:p>
     <w:p/>
@@ -372,7 +411,230 @@
     <w:p/>
     <w:p>
       <w:r>
-        <w:t>At some point if not resolved before: "Conspiracy!" (Should have one version where you uncover it before, one where you only learn of it when they strike)</w:t>
+        <w:t>When you learn of it:</w:t>
+      </w:r>
+    </w:p>
+    <w:p>
+      <w:r>
+        <w:t>The [</w:t>
+      </w:r>
+      <w:proofErr w:type="spellStart"/>
+      <w:proofErr w:type="gramStart"/>
+      <w:r>
+        <w:t>root.GetSpeciesAdj</w:t>
+      </w:r>
+      <w:proofErr w:type="spellEnd"/>
+      <w:proofErr w:type="gramEnd"/>
+      <w:r>
+        <w:t>] intelligence agency has uncovered an extensive plot to establish an authoritarian form of government in the [</w:t>
+      </w:r>
+      <w:proofErr w:type="spellStart"/>
+      <w:r>
+        <w:t>root.GetName</w:t>
+      </w:r>
+      <w:proofErr w:type="spellEnd"/>
+      <w:r>
+        <w:t>]. [</w:t>
+      </w:r>
+      <w:proofErr w:type="spellStart"/>
+      <w:proofErr w:type="gramStart"/>
+      <w:r>
+        <w:t>authoritarian.GetName</w:t>
+      </w:r>
+      <w:proofErr w:type="spellEnd"/>
+      <w:proofErr w:type="gramEnd"/>
+      <w:r>
+        <w:t>] is its figurehead, but it appears to have the support of a very large number of influential [</w:t>
+      </w:r>
+      <w:proofErr w:type="spellStart"/>
+      <w:r>
+        <w:t>root.GetSpeciesNamePlural</w:t>
+      </w:r>
+      <w:proofErr w:type="spellEnd"/>
+      <w:r>
+        <w:t xml:space="preserve">], and an important faction within the military. </w:t>
+      </w:r>
+      <w:r>
+        <w:t>If nothing is done, it is likely that they will soon be in a position to topple the current system and set up an authoritarian regime.</w:t>
+      </w:r>
+    </w:p>
+    <w:p>
+      <w:pPr>
+        <w:pStyle w:val="ListParagraph"/>
+        <w:numPr>
+          <w:ilvl w:val="0"/>
+          <w:numId w:val="4"/>
+        </w:numPr>
+      </w:pPr>
+      <w:r>
+        <w:t>Enforce a full lock-down (unpopular but snuffs out the plot)</w:t>
+      </w:r>
+    </w:p>
+    <w:p>
+      <w:pPr>
+        <w:pStyle w:val="ListParagraph"/>
+        <w:numPr>
+          <w:ilvl w:val="0"/>
+          <w:numId w:val="4"/>
+        </w:numPr>
+      </w:pPr>
+      <w:r>
+        <w:lastRenderedPageBreak/>
+        <w:t>Redouble our efforts to catch the plotters. (lower chance that the plot will be stopped)</w:t>
+      </w:r>
+    </w:p>
+    <w:p/>
+    <w:p/>
+    <w:p>
+      <w:r>
+        <w:t>Conspiracy Ringleaders Arrested!</w:t>
+      </w:r>
+    </w:p>
+    <w:p>
+      <w:r>
+        <w:t xml:space="preserve">The </w:t>
+      </w:r>
+      <w:r>
+        <w:t>[</w:t>
+      </w:r>
+      <w:proofErr w:type="spellStart"/>
+      <w:proofErr w:type="gramStart"/>
+      <w:r>
+        <w:t>root.GetSpeciesAdj</w:t>
+      </w:r>
+      <w:proofErr w:type="spellEnd"/>
+      <w:proofErr w:type="gramEnd"/>
+      <w:r>
+        <w:t>] intelligence agency</w:t>
+      </w:r>
+      <w:r>
+        <w:t xml:space="preserve"> and security services were able to pinpoint the identities and whereabouts of several ringleaders of the Authoritarian Conspiracy. With this information, they were able to arrest the plotters - among the [</w:t>
+      </w:r>
+      <w:proofErr w:type="spellStart"/>
+      <w:proofErr w:type="gramStart"/>
+      <w:r>
+        <w:t>authoritarian.GetName</w:t>
+      </w:r>
+      <w:proofErr w:type="spellEnd"/>
+      <w:proofErr w:type="gramEnd"/>
+      <w:r>
+        <w:t>] - and effectively snuff out the plot.</w:t>
+      </w:r>
+    </w:p>
+    <w:p/>
+    <w:p/>
+    <w:p>
+      <w:r>
+        <w:t>When they strike:</w:t>
+      </w:r>
+    </w:p>
+    <w:p>
+      <w:r>
+        <w:t>“I wish it had not come to this. But I will not let you destroy the [</w:t>
+      </w:r>
+      <w:proofErr w:type="spellStart"/>
+      <w:proofErr w:type="gramStart"/>
+      <w:r>
+        <w:t>root.GetName</w:t>
+      </w:r>
+      <w:proofErr w:type="spellEnd"/>
+      <w:proofErr w:type="gramEnd"/>
+      <w:r>
+        <w:t>].”</w:t>
+      </w:r>
+    </w:p>
+    <w:p>
+      <w:r>
+        <w:t>[</w:t>
+      </w:r>
+      <w:proofErr w:type="spellStart"/>
+      <w:proofErr w:type="gramStart"/>
+      <w:r>
+        <w:t>root.GetRulerTitle</w:t>
+      </w:r>
+      <w:proofErr w:type="spellEnd"/>
+      <w:proofErr w:type="gramEnd"/>
+      <w:r>
+        <w:t>]</w:t>
+      </w:r>
+      <w:r>
+        <w:t xml:space="preserve"> [</w:t>
+      </w:r>
+      <w:proofErr w:type="spellStart"/>
+      <w:r>
+        <w:t>root.GetRulerName</w:t>
+      </w:r>
+      <w:proofErr w:type="spellEnd"/>
+      <w:r>
+        <w:t xml:space="preserve">] turned around. It was </w:t>
+      </w:r>
+      <w:r>
+        <w:t>[</w:t>
+      </w:r>
+      <w:proofErr w:type="spellStart"/>
+      <w:proofErr w:type="gramStart"/>
+      <w:r>
+        <w:t>authoritarian.GetName</w:t>
+      </w:r>
+      <w:proofErr w:type="spellEnd"/>
+      <w:proofErr w:type="gramEnd"/>
+      <w:r>
+        <w:t>]</w:t>
+      </w:r>
+      <w:r>
+        <w:t xml:space="preserve">, with a pistol pointed at </w:t>
+      </w:r>
+      <w:r>
+        <w:t>[</w:t>
+      </w:r>
+      <w:proofErr w:type="spellStart"/>
+      <w:r>
+        <w:t>root.GetRulerName</w:t>
+      </w:r>
+      <w:proofErr w:type="spellEnd"/>
+      <w:r>
+        <w:t>]</w:t>
+      </w:r>
+      <w:r>
+        <w:t>. “Don’t bother calling for the guards. They support me,” [</w:t>
+      </w:r>
+      <w:proofErr w:type="spellStart"/>
+      <w:proofErr w:type="gramStart"/>
+      <w:r>
+        <w:t>authoritarian.GetName</w:t>
+      </w:r>
+      <w:proofErr w:type="spellEnd"/>
+      <w:proofErr w:type="gramEnd"/>
+      <w:r>
+        <w:t>] said coldly. “</w:t>
+      </w:r>
+      <w:r>
+        <w:t>Now, you have two choices. You can sign this paper and give your support to the new regime, and then go into exile; or I will shoot you here and now. It is yours to decide.”</w:t>
+      </w:r>
+    </w:p>
+    <w:p/>
+    <w:p>
+      <w:pPr>
+        <w:pStyle w:val="ListParagraph"/>
+        <w:numPr>
+          <w:ilvl w:val="0"/>
+          <w:numId w:val="3"/>
+        </w:numPr>
+      </w:pPr>
+      <w:r>
+        <w:t>Go quietly. (ruler exiled from the game, regime becomes authoritarian)</w:t>
+      </w:r>
+    </w:p>
+    <w:p>
+      <w:pPr>
+        <w:pStyle w:val="ListParagraph"/>
+        <w:numPr>
+          <w:ilvl w:val="0"/>
+          <w:numId w:val="3"/>
+        </w:numPr>
+      </w:pPr>
+      <w:r>
+        <w:t>Fight to the last. (ruler killed, regime authoritarian, state gets ‘illegitimate regime’ for 15 years, i.e. -33% governing ethics)</w:t>
       </w:r>
     </w:p>
     <w:p/>
@@ -380,7 +642,120 @@
     <w:p/>
     <w:p>
       <w:r>
-        <w:t>“I wish it had not come to this. But I will not let you destroy the [</w:t>
+        <w:t>Expanded scandals:</w:t>
+      </w:r>
+    </w:p>
+    <w:p>
+      <w:r>
+        <w:t>-Corruption of random 2 non-ruler leaders ('funnelling funds into off-world bank accounts / asteroid tax havens')</w:t>
+      </w:r>
+      <w:r>
+        <w:t xml:space="preserve"> </w:t>
+      </w:r>
+    </w:p>
+    <w:p>
+      <w:r>
+        <w:t xml:space="preserve">-Pacifists - ruler plotting wars??? Militarists - ruler abhors the concept of war, it is only through the force of will of his councillors that the empire is able to make war at </w:t>
+      </w:r>
+      <w:proofErr w:type="gramStart"/>
+      <w:r>
+        <w:t>all?-</w:t>
+      </w:r>
+      <w:proofErr w:type="gramEnd"/>
+      <w:r>
+        <w:t>Democracy - ruler has royal ambition; has recently been demanding extra uncalled for pomp. Is arrested?</w:t>
+      </w:r>
+    </w:p>
+    <w:p>
+      <w:pPr>
+        <w:spacing w:after="160" w:line="259" w:lineRule="auto"/>
+      </w:pPr>
+    </w:p>
+    <w:p>
+      <w:pPr>
+        <w:spacing w:after="160" w:line="259" w:lineRule="auto"/>
+      </w:pPr>
+      <w:r>
+        <w:t>‘switched at birth</w:t>
+      </w:r>
+      <w:r>
+        <w:t xml:space="preserve"> (emperor?)</w:t>
+      </w:r>
+      <w:r>
+        <w:t>’</w:t>
+      </w:r>
+    </w:p>
+    <w:p>
+      <w:pPr>
+        <w:spacing w:after="160" w:line="259" w:lineRule="auto"/>
+      </w:pPr>
+      <w:r>
+        <w:t>“</w:t>
+      </w:r>
+      <w:r>
+        <w:t xml:space="preserve">ruler found braindead and be controlled by a parasitic </w:t>
+      </w:r>
+      <w:proofErr w:type="spellStart"/>
+      <w:r>
+        <w:t>xenos</w:t>
+      </w:r>
+      <w:proofErr w:type="spellEnd"/>
+      <w:r>
+        <w:t xml:space="preserve">” (event chain starting off with the choice by the </w:t>
+      </w:r>
+      <w:proofErr w:type="spellStart"/>
+      <w:r>
+        <w:t>xenos</w:t>
+      </w:r>
+      <w:proofErr w:type="spellEnd"/>
+      <w:r>
+        <w:t xml:space="preserve"> to </w:t>
+      </w:r>
+      <w:r>
+        <w:t>install the parasite</w:t>
+      </w:r>
+    </w:p>
+    <w:p>
+      <w:pPr>
+        <w:spacing w:after="160" w:line="259" w:lineRule="auto"/>
+      </w:pPr>
+    </w:p>
+    <w:p>
+      <w:pPr>
+        <w:spacing w:after="160" w:line="259" w:lineRule="auto"/>
+      </w:pPr>
+    </w:p>
+    <w:p>
+      <w:pPr>
+        <w:spacing w:after="160" w:line="259" w:lineRule="auto"/>
+      </w:pPr>
+    </w:p>
+    <w:p>
+      <w:pPr>
+        <w:spacing w:after="160" w:line="259" w:lineRule="auto"/>
+      </w:pPr>
+      <w:r>
+        <w:rPr>
+          <w:highlight w:val="green"/>
+        </w:rPr>
+        <w:t>Fanatic Materialists</w:t>
+      </w:r>
+      <w:r>
+        <w:rPr>
+          <w:highlight w:val="green"/>
+        </w:rPr>
+        <w:t>, non-egalitarian</w:t>
+      </w:r>
+      <w:r>
+        <w:t>:</w:t>
+      </w:r>
+    </w:p>
+    <w:p>
+      <w:pPr>
+        <w:spacing w:after="160" w:line="259" w:lineRule="auto"/>
+      </w:pPr>
+      <w:r>
+        <w:t>The [</w:t>
       </w:r>
       <w:proofErr w:type="spellStart"/>
       <w:proofErr w:type="gramStart"/>
@@ -390,130 +765,134 @@
       <w:proofErr w:type="spellEnd"/>
       <w:proofErr w:type="gramEnd"/>
       <w:r>
-        <w:t>].”</w:t>
-      </w:r>
-    </w:p>
-    <w:p/>
-    <w:p/>
-    <w:p>
-      <w:r>
-        <w:t>Expanded scandals:</w:t>
-      </w:r>
-    </w:p>
-    <w:p>
-      <w:r>
-        <w:t>-Corruption of random 2 non-ruler leaders ('funnelling funds into off-world bank accounts / asteroid tax havens')</w:t>
-      </w:r>
-      <w:r>
-        <w:t xml:space="preserve"> </w:t>
-      </w:r>
-    </w:p>
-    <w:p>
-      <w:r>
-        <w:t>-Pacifists - ruler plotting wars??? Militarists - ruler abhors the concept of war, it is only through the force of will of his councillors that the empire is able to make war at all?</w:t>
-      </w:r>
-    </w:p>
-    <w:p>
-      <w:r>
-        <w:t xml:space="preserve">-Democracy - ruler has royal ambition; has recently been demanding extra </w:t>
-      </w:r>
-      <w:proofErr w:type="gramStart"/>
-      <w:r>
-        <w:t>uncalled for</w:t>
-      </w:r>
-      <w:proofErr w:type="gramEnd"/>
-      <w:r>
-        <w:t xml:space="preserve"> pomp. Is arrested?</w:t>
-      </w:r>
-    </w:p>
-    <w:p>
-      <w:pPr>
-        <w:spacing w:after="160" w:line="259" w:lineRule="auto"/>
-      </w:pPr>
-    </w:p>
-    <w:p>
-      <w:pPr>
-        <w:spacing w:after="160" w:line="259" w:lineRule="auto"/>
-      </w:pPr>
-      <w:bookmarkStart w:id="0" w:name="_GoBack"/>
-      <w:bookmarkEnd w:id="0"/>
-      <w:r>
-        <w:t>for the first one, the problem I see is I can't imagine how it could be seen as bad... hmm, do you think it would be possible for an inherently autocratic society to hate the idea of charity and helping the weak?</w:t>
-      </w:r>
-    </w:p>
-    <w:p>
-      <w:pPr>
-        <w:spacing w:after="160" w:line="259" w:lineRule="auto"/>
-      </w:pPr>
-      <w:r>
-        <w:t xml:space="preserve"> </w:t>
-      </w:r>
-      <w:r>
-        <w:t>‘switched at birth</w:t>
-      </w:r>
-      <w:r>
-        <w:t xml:space="preserve"> (emperor?)</w:t>
-      </w:r>
-      <w:r>
-        <w:t>’</w:t>
-      </w:r>
-    </w:p>
-    <w:p>
-      <w:pPr>
-        <w:spacing w:after="160" w:line="259" w:lineRule="auto"/>
-      </w:pPr>
-      <w:r>
-        <w:t>“</w:t>
-      </w:r>
-      <w:r>
-        <w:t xml:space="preserve">ruler found braindead and be controlled by a parasitic </w:t>
-      </w:r>
-      <w:proofErr w:type="spellStart"/>
-      <w:r>
-        <w:t>xenos</w:t>
-      </w:r>
-      <w:proofErr w:type="spellEnd"/>
-      <w:r>
-        <w:t xml:space="preserve">” (event chain starting off with the choice by the </w:t>
-      </w:r>
-      <w:proofErr w:type="spellStart"/>
-      <w:r>
-        <w:t>xenos</w:t>
-      </w:r>
-      <w:proofErr w:type="spellEnd"/>
-      <w:r>
-        <w:t xml:space="preserve"> to </w:t>
-      </w:r>
-      <w:r>
-        <w:t>install the parasite</w:t>
-      </w:r>
-    </w:p>
-    <w:p>
-      <w:pPr>
-        <w:spacing w:after="160" w:line="259" w:lineRule="auto"/>
-      </w:pPr>
-    </w:p>
-    <w:p>
-      <w:pPr>
-        <w:spacing w:after="160" w:line="259" w:lineRule="auto"/>
-      </w:pPr>
-    </w:p>
-    <w:p>
-      <w:pPr>
-        <w:spacing w:after="160" w:line="259" w:lineRule="auto"/>
-      </w:pPr>
-    </w:p>
-    <w:p>
-      <w:pPr>
-        <w:spacing w:after="160" w:line="259" w:lineRule="auto"/>
-      </w:pPr>
-      <w:r>
-        <w:t>Fanatic Materialists</w:t>
-      </w:r>
-      <w:r>
-        <w:t>, non-egalitarian</w:t>
-      </w:r>
-      <w:r>
+        <w:t>] is abuzz with the revelation that [</w:t>
+      </w:r>
+      <w:proofErr w:type="spellStart"/>
+      <w:r>
+        <w:t>root.GetRulerTitle</w:t>
+      </w:r>
+      <w:proofErr w:type="spellEnd"/>
+      <w:r>
+        <w:t>] [</w:t>
+      </w:r>
+      <w:proofErr w:type="spellStart"/>
+      <w:r>
+        <w:t>root.GetRulerName</w:t>
+      </w:r>
+      <w:proofErr w:type="spellEnd"/>
+      <w:r>
+        <w:t xml:space="preserve">] has been redistributing state funds to help the plight of the poor. </w:t>
+      </w:r>
+      <w:r>
+        <w:t>Many citizens are disgusted at the thought that taxpayer money has been spent on the undeserving, something considered a cardinal sin in [</w:t>
+      </w:r>
+      <w:proofErr w:type="spellStart"/>
+      <w:proofErr w:type="gramStart"/>
+      <w:r>
+        <w:t>root.GetSpeciesAdj</w:t>
+      </w:r>
+      <w:proofErr w:type="spellEnd"/>
+      <w:proofErr w:type="gramEnd"/>
+      <w:r>
+        <w:t>] culture. However, other (previously marginal) voices celebrate the generosity of the [</w:t>
+      </w:r>
+      <w:proofErr w:type="spellStart"/>
+      <w:proofErr w:type="gramStart"/>
+      <w:r>
+        <w:t>root.GetRulerTitle</w:t>
+      </w:r>
+      <w:proofErr w:type="spellEnd"/>
+      <w:proofErr w:type="gramEnd"/>
+      <w:r>
+        <w:t xml:space="preserve">]. They have long agitated for the establishment of a basic welfare state in the </w:t>
+      </w:r>
+      <w:r>
+        <w:lastRenderedPageBreak/>
+        <w:t>[</w:t>
+      </w:r>
+      <w:proofErr w:type="spellStart"/>
+      <w:proofErr w:type="gramStart"/>
+      <w:r>
+        <w:t>root.GetName</w:t>
+      </w:r>
+      <w:proofErr w:type="spellEnd"/>
+      <w:proofErr w:type="gramEnd"/>
+      <w:r>
+        <w:t>]</w:t>
+      </w:r>
+      <w:r>
+        <w:t>, and see this as the ideal opportunity to establish one, if the [</w:t>
+      </w:r>
+      <w:proofErr w:type="spellStart"/>
+      <w:r>
+        <w:t>root.GetRulerTitle</w:t>
+      </w:r>
+      <w:proofErr w:type="spellEnd"/>
+      <w:r>
+        <w:t>] has the courage to seize it.</w:t>
+      </w:r>
+    </w:p>
+    <w:p>
+      <w:pPr>
+        <w:spacing w:after="160" w:line="259" w:lineRule="auto"/>
+      </w:pPr>
+      <w:r>
+        <w:t>“Deny the allegations categorically.” (unpopular ruler modifier)</w:t>
+      </w:r>
+    </w:p>
+    <w:p>
+      <w:pPr>
+        <w:spacing w:after="160" w:line="259" w:lineRule="auto"/>
+      </w:pPr>
+      <w:r>
+        <w:t>“A more compassionate state would be a good thing.” (shift to egalitarian, some factions upset)</w:t>
+      </w:r>
+    </w:p>
+    <w:p>
+      <w:pPr>
+        <w:spacing w:after="160" w:line="259" w:lineRule="auto"/>
+      </w:pPr>
+      <w:r>
+        <w:t>“Resign in shame.” ([</w:t>
+      </w:r>
+      <w:proofErr w:type="spellStart"/>
+      <w:proofErr w:type="gramStart"/>
+      <w:r>
+        <w:t>root.GetRulerTitle</w:t>
+      </w:r>
+      <w:proofErr w:type="spellEnd"/>
+      <w:proofErr w:type="gramEnd"/>
+      <w:r>
+        <w:t>] [</w:t>
+      </w:r>
+      <w:proofErr w:type="spellStart"/>
+      <w:r>
+        <w:t>root.GetRulerName</w:t>
+      </w:r>
+      <w:proofErr w:type="spellEnd"/>
+      <w:r>
+        <w:t>] is removed from the game)</w:t>
+      </w:r>
+    </w:p>
+    <w:p>
+      <w:pPr>
+        <w:spacing w:after="160" w:line="259" w:lineRule="auto"/>
+      </w:pPr>
+    </w:p>
+    <w:p>
+      <w:pPr>
+        <w:spacing w:after="160" w:line="259" w:lineRule="auto"/>
+      </w:pPr>
+      <w:r>
+        <w:rPr>
+          <w:highlight w:val="green"/>
+        </w:rPr>
+        <w:t>For dictatorships/oligarchies that have a cast system</w:t>
+      </w:r>
+      <w:r>
+        <w:rPr>
+          <w:highlight w:val="green"/>
+        </w:rPr>
         <w:t>:</w:t>
       </w:r>
     </w:p>
@@ -522,23 +901,33 @@
         <w:spacing w:after="160" w:line="259" w:lineRule="auto"/>
       </w:pPr>
       <w:r>
-        <w:t>The [</w:t>
-      </w:r>
-      <w:proofErr w:type="spellStart"/>
-      <w:proofErr w:type="gramStart"/>
-      <w:r>
-        <w:t>root.GetName</w:t>
-      </w:r>
-      <w:proofErr w:type="spellEnd"/>
-      <w:proofErr w:type="gramEnd"/>
-      <w:r>
-        <w:t>] is abuzz with the revelation that [</w:t>
-      </w:r>
-      <w:proofErr w:type="spellStart"/>
+        <w:t>“My [</w:t>
+      </w:r>
+      <w:proofErr w:type="spellStart"/>
+      <w:proofErr w:type="gramStart"/>
       <w:r>
         <w:t>root.GetRulerTitle</w:t>
       </w:r>
       <w:proofErr w:type="spellEnd"/>
+      <w:proofErr w:type="gramEnd"/>
+      <w:r>
+        <w:t>], would you just look at this quickly?”</w:t>
+      </w:r>
+    </w:p>
+    <w:p>
+      <w:pPr>
+        <w:spacing w:after="160" w:line="259" w:lineRule="auto"/>
+      </w:pPr>
+      <w:r>
+        <w:t>As [</w:t>
+      </w:r>
+      <w:proofErr w:type="spellStart"/>
+      <w:proofErr w:type="gramStart"/>
+      <w:r>
+        <w:t>root.GetRulerTitle</w:t>
+      </w:r>
+      <w:proofErr w:type="spellEnd"/>
+      <w:proofErr w:type="gramEnd"/>
       <w:r>
         <w:t>] [</w:t>
       </w:r>
@@ -548,194 +937,123 @@
       </w:r>
       <w:proofErr w:type="spellEnd"/>
       <w:r>
-        <w:t xml:space="preserve">] has been redistributing state funds to help the plight of the poor. </w:t>
-      </w:r>
-      <w:r>
-        <w:t>Many citizens are disgusted at the thought that taxpayer money has been spent on the undeserving, something considered a cardinal sin in [</w:t>
-      </w:r>
-      <w:proofErr w:type="spellStart"/>
-      <w:proofErr w:type="gramStart"/>
+        <w:t>] reads the document, [</w:t>
+      </w:r>
+      <w:proofErr w:type="spellStart"/>
+      <w:r>
+        <w:t>root.leader.GetHisHer</w:t>
+      </w:r>
+      <w:proofErr w:type="spellEnd"/>
+      <w:r>
+        <w:t>] eyes widen in horror. “This evidence was destroyed. I saw to it,” [</w:t>
+      </w:r>
+      <w:proofErr w:type="spellStart"/>
+      <w:proofErr w:type="gramStart"/>
+      <w:r>
+        <w:t>root.leader</w:t>
+      </w:r>
+      <w:proofErr w:type="gramEnd"/>
+      <w:r>
+        <w:t>.GetSheHe</w:t>
+      </w:r>
+      <w:proofErr w:type="spellEnd"/>
+      <w:r>
+        <w:t>] whispers.</w:t>
+      </w:r>
+    </w:p>
+    <w:p>
+      <w:pPr>
+        <w:spacing w:after="160" w:line="259" w:lineRule="auto"/>
+      </w:pPr>
+      <w:r>
+        <w:t>The shadowy figure smiles coldly. “And yet, here it is.”</w:t>
+      </w:r>
+    </w:p>
+    <w:p>
+      <w:r>
+        <w:t>---</w:t>
+      </w:r>
+    </w:p>
+    <w:p>
+      <w:pPr>
+        <w:spacing w:after="160" w:line="259" w:lineRule="auto"/>
+      </w:pPr>
+      <w:r>
+        <w:t xml:space="preserve">In what appears to have been a well-planned espionage operation, </w:t>
+      </w:r>
+      <w:r>
+        <w:t>opponents of the [</w:t>
+      </w:r>
+      <w:proofErr w:type="spellStart"/>
+      <w:proofErr w:type="gramStart"/>
+      <w:r>
+        <w:t>root.GetRulerTitle</w:t>
+      </w:r>
+      <w:proofErr w:type="spellEnd"/>
+      <w:proofErr w:type="gramEnd"/>
+      <w:r>
+        <w:t>] have produced evidence that [</w:t>
+      </w:r>
+      <w:proofErr w:type="spellStart"/>
+      <w:r>
+        <w:t>root.leader.GetHisHer</w:t>
+      </w:r>
+      <w:proofErr w:type="spellEnd"/>
+      <w:r>
+        <w:t>] official biography was extensively fabricated: [</w:t>
+      </w:r>
+      <w:proofErr w:type="spellStart"/>
+      <w:r>
+        <w:t>root.leader.GetSheHeCap</w:t>
+      </w:r>
+      <w:proofErr w:type="spellEnd"/>
+      <w:r>
+        <w:t>] was, in fact, a runaway slave who had systematically and ruthlessly rewritten [</w:t>
+      </w:r>
+      <w:proofErr w:type="spellStart"/>
+      <w:r>
+        <w:t>root.leader.GetHisHer</w:t>
+      </w:r>
+      <w:proofErr w:type="spellEnd"/>
+      <w:r>
+        <w:t>] past through a long string of frauds and murders to facilitate [</w:t>
+      </w:r>
+      <w:proofErr w:type="spellStart"/>
+      <w:r>
+        <w:t>root.leader.GetHisHer</w:t>
+      </w:r>
+      <w:proofErr w:type="spellEnd"/>
+      <w:r>
+        <w:t xml:space="preserve">] rise to power. Unfortunately, the evidence is both compelling and, in fact, true. If it were to become widely known, </w:t>
+      </w:r>
+      <w:r>
+        <w:t>it would likely spell the end of [</w:t>
+      </w:r>
+      <w:proofErr w:type="spellStart"/>
+      <w:proofErr w:type="gramStart"/>
+      <w:r>
+        <w:t>root.GetRulerTitle</w:t>
+      </w:r>
+      <w:proofErr w:type="spellEnd"/>
+      <w:proofErr w:type="gramEnd"/>
+      <w:r>
+        <w:t>] [</w:t>
+      </w:r>
+      <w:proofErr w:type="spellStart"/>
+      <w:r>
+        <w:t>root.GetRulerName</w:t>
+      </w:r>
+      <w:proofErr w:type="spellEnd"/>
+      <w:r>
+        <w:t>]’s rule, as none of the [</w:t>
+      </w:r>
+      <w:proofErr w:type="spellStart"/>
       <w:r>
         <w:t>root.GetSpeciesAdj</w:t>
       </w:r>
       <w:proofErr w:type="spellEnd"/>
-      <w:proofErr w:type="gramEnd"/>
-      <w:r>
-        <w:t>] culture. However, other (previously marginal) voices celebrate the generosity of the [</w:t>
-      </w:r>
-      <w:proofErr w:type="spellStart"/>
-      <w:proofErr w:type="gramStart"/>
-      <w:r>
-        <w:t>root.GetRulerTitle</w:t>
-      </w:r>
-      <w:proofErr w:type="spellEnd"/>
-      <w:proofErr w:type="gramEnd"/>
-      <w:r>
-        <w:t>]. They have long agitated for the establishment of a basic welfare state in the [</w:t>
-      </w:r>
-      <w:proofErr w:type="spellStart"/>
-      <w:proofErr w:type="gramStart"/>
-      <w:r>
-        <w:t>root.GetName</w:t>
-      </w:r>
-      <w:proofErr w:type="spellEnd"/>
-      <w:proofErr w:type="gramEnd"/>
-      <w:r>
-        <w:t>]</w:t>
-      </w:r>
-      <w:r>
-        <w:t xml:space="preserve">, and see this as the ideal opportunity to establish one, if the </w:t>
-      </w:r>
-      <w:r>
-        <w:t>[</w:t>
-      </w:r>
-      <w:proofErr w:type="spellStart"/>
-      <w:r>
-        <w:t>root.GetRulerTitle</w:t>
-      </w:r>
-      <w:proofErr w:type="spellEnd"/>
-      <w:r>
-        <w:t>]</w:t>
-      </w:r>
-      <w:r>
-        <w:t xml:space="preserve"> has the courage to seize it.</w:t>
-      </w:r>
-    </w:p>
-    <w:p>
-      <w:pPr>
-        <w:spacing w:after="160" w:line="259" w:lineRule="auto"/>
-      </w:pPr>
-      <w:r>
-        <w:t>“Deny the allegations categorically.” (unpopular ruler modifier)</w:t>
-      </w:r>
-    </w:p>
-    <w:p>
-      <w:pPr>
-        <w:spacing w:after="160" w:line="259" w:lineRule="auto"/>
-      </w:pPr>
-      <w:r>
-        <w:t>“A more compassionate state would be a good thing.” (shift to egalitarian, some factions upset)</w:t>
-      </w:r>
-    </w:p>
-    <w:p>
-      <w:pPr>
-        <w:spacing w:after="160" w:line="259" w:lineRule="auto"/>
-      </w:pPr>
-      <w:r>
-        <w:t>“Resign in shame.” (</w:t>
-      </w:r>
-      <w:r>
-        <w:t>[</w:t>
-      </w:r>
-      <w:proofErr w:type="spellStart"/>
-      <w:proofErr w:type="gramStart"/>
-      <w:r>
-        <w:t>root.GetRulerTitle</w:t>
-      </w:r>
-      <w:proofErr w:type="spellEnd"/>
-      <w:proofErr w:type="gramEnd"/>
-      <w:r>
-        <w:t>] [</w:t>
-      </w:r>
-      <w:proofErr w:type="spellStart"/>
-      <w:r>
-        <w:t>root.GetRulerName</w:t>
-      </w:r>
-      <w:proofErr w:type="spellEnd"/>
-      <w:r>
-        <w:t>]</w:t>
-      </w:r>
-      <w:r>
-        <w:t xml:space="preserve"> is removed from the game)</w:t>
-      </w:r>
-    </w:p>
-    <w:p>
-      <w:pPr>
-        <w:spacing w:after="160" w:line="259" w:lineRule="auto"/>
-      </w:pPr>
-    </w:p>
-    <w:p>
-      <w:pPr>
-        <w:spacing w:after="160" w:line="259" w:lineRule="auto"/>
-      </w:pPr>
-      <w:r>
-        <w:t>For dictatorships/oligarchies that have a cast system</w:t>
-      </w:r>
-      <w:r>
-        <w:t>:</w:t>
-      </w:r>
-    </w:p>
-    <w:p>
-      <w:pPr>
-        <w:spacing w:after="160" w:line="259" w:lineRule="auto"/>
-      </w:pPr>
-      <w:r>
-        <w:t>“My [</w:t>
-      </w:r>
-      <w:proofErr w:type="spellStart"/>
-      <w:proofErr w:type="gramStart"/>
-      <w:r>
-        <w:t>root.GetRulerTitle</w:t>
-      </w:r>
-      <w:proofErr w:type="spellEnd"/>
-      <w:proofErr w:type="gramEnd"/>
-      <w:r>
-        <w:t>], would you just look at this quickly?”</w:t>
-      </w:r>
-    </w:p>
-    <w:p>
-      <w:pPr>
-        <w:spacing w:after="160" w:line="259" w:lineRule="auto"/>
-      </w:pPr>
-      <w:r>
-        <w:t xml:space="preserve">As </w:t>
-      </w:r>
-      <w:r>
-        <w:t>[</w:t>
-      </w:r>
-      <w:proofErr w:type="spellStart"/>
-      <w:proofErr w:type="gramStart"/>
-      <w:r>
-        <w:t>root.GetRulerTitle</w:t>
-      </w:r>
-      <w:proofErr w:type="spellEnd"/>
-      <w:proofErr w:type="gramEnd"/>
-      <w:r>
-        <w:t>]</w:t>
-      </w:r>
-      <w:r>
-        <w:t xml:space="preserve"> </w:t>
-      </w:r>
-      <w:r>
-        <w:t>[</w:t>
-      </w:r>
-      <w:proofErr w:type="spellStart"/>
-      <w:r>
-        <w:t>root.GetRule</w:t>
-      </w:r>
-      <w:r>
-        <w:t>rNam</w:t>
-      </w:r>
-      <w:r>
-        <w:t>e</w:t>
-      </w:r>
-      <w:proofErr w:type="spellEnd"/>
-      <w:r>
-        <w:t>]</w:t>
-      </w:r>
-      <w:r>
-        <w:t xml:space="preserve"> reads the document, [</w:t>
-      </w:r>
-      <w:proofErr w:type="spellStart"/>
-      <w:r>
-        <w:t>root.leader.GetHisHer</w:t>
-      </w:r>
-      <w:proofErr w:type="spellEnd"/>
-      <w:r>
-        <w:t xml:space="preserve">] eyes widen in horror. “This evidence was destroyed. I saw to it,” </w:t>
-      </w:r>
-      <w:r>
-        <w:t>[</w:t>
+      <w:r>
+        <w:t>] elites would accept obeying a runaway slave’s orders. How should [</w:t>
       </w:r>
       <w:proofErr w:type="spellStart"/>
       <w:proofErr w:type="gramStart"/>
@@ -744,171 +1062,11 @@
       </w:r>
       <w:proofErr w:type="gramEnd"/>
       <w:r>
-        <w:t>.Get</w:t>
-      </w:r>
-      <w:r>
-        <w:t>SheHe</w:t>
-      </w:r>
-      <w:proofErr w:type="spellEnd"/>
-      <w:r>
-        <w:t>]</w:t>
-      </w:r>
-      <w:r>
-        <w:t xml:space="preserve"> whispers.</w:t>
-      </w:r>
-    </w:p>
-    <w:p>
-      <w:pPr>
-        <w:spacing w:after="160" w:line="259" w:lineRule="auto"/>
-      </w:pPr>
-      <w:r>
-        <w:t>The shadowy figure smiles coldly. “And yet, here it is.”</w:t>
-      </w:r>
-    </w:p>
-    <w:p>
-      <w:r>
-        <w:t>---</w:t>
-      </w:r>
-    </w:p>
-    <w:p>
-      <w:pPr>
-        <w:spacing w:after="160" w:line="259" w:lineRule="auto"/>
-      </w:pPr>
-      <w:r>
-        <w:lastRenderedPageBreak/>
-        <w:t xml:space="preserve">In what appears to have been a well-planned espionage operation, </w:t>
-      </w:r>
-      <w:r>
-        <w:t>opponents of the [</w:t>
-      </w:r>
-      <w:proofErr w:type="spellStart"/>
-      <w:proofErr w:type="gramStart"/>
-      <w:r>
-        <w:t>root.GetRulerTitle</w:t>
-      </w:r>
-      <w:proofErr w:type="spellEnd"/>
-      <w:proofErr w:type="gramEnd"/>
-      <w:r>
-        <w:t xml:space="preserve">] have produced evidence that </w:t>
-      </w:r>
-      <w:r>
-        <w:t>[</w:t>
-      </w:r>
-      <w:proofErr w:type="spellStart"/>
-      <w:r>
-        <w:t>root.leader.Get</w:t>
-      </w:r>
-      <w:r>
-        <w:t>HisHer</w:t>
-      </w:r>
-      <w:proofErr w:type="spellEnd"/>
-      <w:r>
-        <w:t>]</w:t>
-      </w:r>
-      <w:r>
-        <w:t xml:space="preserve"> official biography was extensively fabricated: </w:t>
-      </w:r>
-      <w:r>
-        <w:t>[</w:t>
-      </w:r>
-      <w:proofErr w:type="spellStart"/>
-      <w:r>
-        <w:t>root.leader.Get</w:t>
-      </w:r>
-      <w:r>
-        <w:t>SheHeCap</w:t>
-      </w:r>
-      <w:proofErr w:type="spellEnd"/>
-      <w:r>
-        <w:t>]</w:t>
-      </w:r>
-      <w:r>
-        <w:t xml:space="preserve"> was, in fact, a runaway slave who had systematically and ruthlessly rewritten </w:t>
-      </w:r>
-      <w:r>
-        <w:t>[</w:t>
-      </w:r>
-      <w:proofErr w:type="spellStart"/>
-      <w:r>
-        <w:t>root.leader.GetHisHer</w:t>
-      </w:r>
-      <w:proofErr w:type="spellEnd"/>
-      <w:r>
-        <w:t>]</w:t>
-      </w:r>
-      <w:r>
-        <w:t xml:space="preserve"> past through a long string of frauds and murders to facilitate </w:t>
-      </w:r>
-      <w:r>
-        <w:t>[</w:t>
-      </w:r>
-      <w:proofErr w:type="spellStart"/>
-      <w:r>
-        <w:t>root.leader.GetHisHer</w:t>
-      </w:r>
-      <w:proofErr w:type="spellEnd"/>
-      <w:r>
-        <w:t>]</w:t>
-      </w:r>
-      <w:r>
-        <w:t xml:space="preserve"> rise to power. Unfortunately, the evidence is both compelling and, in fact, true. If it were to become widely known, </w:t>
-      </w:r>
-      <w:r>
-        <w:t xml:space="preserve">it would likely spell the end of </w:t>
-      </w:r>
-      <w:r>
-        <w:t>[</w:t>
-      </w:r>
-      <w:proofErr w:type="spellStart"/>
-      <w:proofErr w:type="gramStart"/>
-      <w:r>
-        <w:t>root.GetRulerTitle</w:t>
-      </w:r>
-      <w:proofErr w:type="spellEnd"/>
-      <w:proofErr w:type="gramEnd"/>
-      <w:r>
-        <w:t>] [</w:t>
-      </w:r>
-      <w:proofErr w:type="spellStart"/>
-      <w:r>
-        <w:t>root.GetRulerName</w:t>
-      </w:r>
-      <w:proofErr w:type="spellEnd"/>
-      <w:r>
-        <w:t>]</w:t>
-      </w:r>
-      <w:r>
-        <w:t>’s rule, as none of the [</w:t>
-      </w:r>
-      <w:proofErr w:type="spellStart"/>
-      <w:r>
-        <w:t>root.GetSpeciesAdj</w:t>
-      </w:r>
-      <w:proofErr w:type="spellEnd"/>
-      <w:r>
-        <w:t xml:space="preserve">] elites would accept obeying a runaway slave’s orders. How should </w:t>
-      </w:r>
-      <w:r>
-        <w:t>[</w:t>
-      </w:r>
-      <w:proofErr w:type="spellStart"/>
-      <w:proofErr w:type="gramStart"/>
-      <w:r>
-        <w:t>root.leader</w:t>
-      </w:r>
-      <w:proofErr w:type="gramEnd"/>
-      <w:r>
-        <w:t>.Get</w:t>
-      </w:r>
-      <w:r>
-        <w:t>SheHe</w:t>
-      </w:r>
-      <w:proofErr w:type="spellEnd"/>
-      <w:r>
-        <w:t>]</w:t>
-      </w:r>
-      <w:r>
-        <w:t xml:space="preserve"> react?</w:t>
+        <w:t>.GetSheHe</w:t>
+      </w:r>
+      <w:proofErr w:type="spellEnd"/>
+      <w:r>
+        <w:t>] react?</w:t>
       </w:r>
     </w:p>
     <w:p>
@@ -944,7 +1102,13 @@
       </w:pPr>
       <w:r>
         <w:tab/>
-        <w:t>There is a high risk that the evidence will still leak out.</w:t>
+        <w:t>There is a high risk that the evidence will leak out</w:t>
+      </w:r>
+      <w:r>
+        <w:t xml:space="preserve"> anyway</w:t>
+      </w:r>
+      <w:r>
+        <w:t>.</w:t>
       </w:r>
       <w:r>
         <w:tab/>
@@ -1009,7 +1173,13 @@
       <w:proofErr w:type="spellEnd"/>
       <w:proofErr w:type="gramEnd"/>
       <w:r>
-        <w:t xml:space="preserve"> the plotter is arrested, within minutes you receive alarmed reports that copies of the evidence have been sent to every major distribution node in the [</w:t>
+        <w:t xml:space="preserve"> the </w:t>
+      </w:r>
+      <w:r>
+        <w:t>spy</w:t>
+      </w:r>
+      <w:r>
+        <w:t xml:space="preserve"> is arrested, within minutes you receive alarmed reports that copies of the evidence have been sent to every major distribution node in the [</w:t>
       </w:r>
       <w:proofErr w:type="spellStart"/>
       <w:r>
@@ -1017,10 +1187,7 @@
       </w:r>
       <w:proofErr w:type="spellEnd"/>
       <w:r>
-        <w:t xml:space="preserve">] - as well as to several of the </w:t>
-      </w:r>
-      <w:r>
-        <w:t>[</w:t>
+        <w:t>] - as well as to several of the [</w:t>
       </w:r>
       <w:proofErr w:type="spellStart"/>
       <w:r>
@@ -1028,24 +1195,15 @@
       </w:r>
       <w:proofErr w:type="spellEnd"/>
       <w:r>
-        <w:t>]</w:t>
-      </w:r>
-      <w:r>
-        <w:t>’s rivals.</w:t>
-      </w:r>
-      <w:r>
-        <w:t xml:space="preserve"> Not long afterwards, the door to the </w:t>
-      </w:r>
-      <w:r>
-        <w:t>[</w:t>
-      </w:r>
-      <w:proofErr w:type="spellStart"/>
-      <w:proofErr w:type="gramStart"/>
-      <w:r>
-        <w:t>root.Get</w:t>
-      </w:r>
-      <w:r>
-        <w:t>RulerTitle</w:t>
+        <w:t>]’s rivals.</w:t>
+      </w:r>
+      <w:r>
+        <w:t xml:space="preserve"> Not long afterwards, the door to the [</w:t>
+      </w:r>
+      <w:proofErr w:type="spellStart"/>
+      <w:proofErr w:type="gramStart"/>
+      <w:r>
+        <w:t>root.GetRulerTitle</w:t>
       </w:r>
       <w:proofErr w:type="spellEnd"/>
       <w:proofErr w:type="gramEnd"/>
@@ -1060,50 +1218,33 @@
       <w:proofErr w:type="spellEnd"/>
       <w:proofErr w:type="gramEnd"/>
       <w:r>
-        <w:t xml:space="preserve">]. </w:t>
-      </w:r>
-      <w:r>
-        <w:t>[</w:t>
-      </w:r>
-      <w:proofErr w:type="spellStart"/>
-      <w:proofErr w:type="gramStart"/>
-      <w:r>
-        <w:t>root.GetRuler</w:t>
-      </w:r>
-      <w:r>
-        <w:t>Name</w:t>
-      </w:r>
-      <w:proofErr w:type="spellEnd"/>
-      <w:proofErr w:type="gramEnd"/>
-      <w:r>
-        <w:t>]</w:t>
-      </w:r>
-      <w:r>
-        <w:t xml:space="preserve"> looks to </w:t>
-      </w:r>
-      <w:r>
-        <w:t>[</w:t>
-      </w:r>
-      <w:proofErr w:type="spellStart"/>
-      <w:r>
-        <w:t>root.leader.Get</w:t>
-      </w:r>
-      <w:r>
-        <w:t>HisHer</w:t>
-      </w:r>
-      <w:proofErr w:type="spellEnd"/>
-      <w:r>
-        <w:t>]</w:t>
-      </w:r>
-      <w:r>
-        <w:t xml:space="preserve"> former supporters for succour, but their eyes are cold and pitiless.</w:t>
-      </w:r>
-    </w:p>
-    <w:p>
-      <w:pPr>
-        <w:spacing w:after="160" w:line="259" w:lineRule="auto"/>
-      </w:pPr>
-      <w:r>
+        <w:t>]. [</w:t>
+      </w:r>
+      <w:proofErr w:type="spellStart"/>
+      <w:proofErr w:type="gramStart"/>
+      <w:r>
+        <w:t>root.GetRulerName</w:t>
+      </w:r>
+      <w:proofErr w:type="spellEnd"/>
+      <w:proofErr w:type="gramEnd"/>
+      <w:r>
+        <w:t>] looks to [</w:t>
+      </w:r>
+      <w:proofErr w:type="spellStart"/>
+      <w:r>
+        <w:t>root.leader.GetHisHer</w:t>
+      </w:r>
+      <w:proofErr w:type="spellEnd"/>
+      <w:r>
+        <w:t>] former supporters for succour, but their eyes are cold and pitiless.</w:t>
+      </w:r>
+    </w:p>
+    <w:p>
+      <w:pPr>
+        <w:spacing w:after="160" w:line="259" w:lineRule="auto"/>
+      </w:pPr>
+      <w:r>
+        <w:lastRenderedPageBreak/>
         <w:t>“It’s over,” Vice-Chancellor [</w:t>
       </w:r>
       <w:proofErr w:type="spellStart"/>
@@ -1117,10 +1258,7 @@
       <w:proofErr w:type="spellEnd"/>
       <w:proofErr w:type="gramEnd"/>
       <w:r>
-        <w:t xml:space="preserve">] says, and points a blaster directly at </w:t>
-      </w:r>
-      <w:r>
-        <w:t>[</w:t>
+        <w:t>] says, and points a blaster directly at [</w:t>
       </w:r>
       <w:proofErr w:type="spellStart"/>
       <w:r>
@@ -1136,10 +1274,7 @@
       </w:r>
       <w:proofErr w:type="spellEnd"/>
       <w:r>
-        <w:t>]</w:t>
-      </w:r>
-      <w:r>
-        <w:t>. “Surrender or die.”</w:t>
+        <w:t>]. “Surrender or die.”</w:t>
       </w:r>
     </w:p>
     <w:p>
@@ -1152,10 +1287,7 @@
         <w:spacing w:after="160" w:line="259" w:lineRule="auto"/>
       </w:pPr>
       <w:r>
-        <w:t xml:space="preserve">Surrender (tooltip: </w:t>
-      </w:r>
-      <w:r>
-        <w:t>[</w:t>
+        <w:t>Surrender (tooltip: [</w:t>
       </w:r>
       <w:proofErr w:type="spellStart"/>
       <w:proofErr w:type="gramStart"/>
@@ -1165,10 +1297,7 @@
       <w:proofErr w:type="spellEnd"/>
       <w:proofErr w:type="gramEnd"/>
       <w:r>
-        <w:t>]</w:t>
-      </w:r>
-      <w:r>
-        <w:t xml:space="preserve"> surrenders and is sold as a slave.)</w:t>
+        <w:t>] surrenders and is sold as a slave.)</w:t>
       </w:r>
     </w:p>
     <w:p>
@@ -1248,7 +1377,6 @@
         <w:spacing w:after="160" w:line="259" w:lineRule="auto"/>
       </w:pPr>
       <w:r>
-        <w:lastRenderedPageBreak/>
         <w:t>7: “</w:t>
       </w:r>
       <w:proofErr w:type="spellStart"/>
@@ -1283,10 +1411,7 @@
         <w:spacing w:after="160" w:line="259" w:lineRule="auto"/>
       </w:pPr>
       <w:r>
-        <w:t xml:space="preserve">Alternative: “Unacceptable! </w:t>
-      </w:r>
-      <w:r>
-        <w:t>Arrest the conspirator and suppress the evidence.</w:t>
+        <w:t>Alternative: “Unacceptable! Arrest the conspirator and suppress the evidence.</w:t>
       </w:r>
     </w:p>
     <w:p>
@@ -1308,24 +1433,39 @@
     </w:p>
     <w:p>
       <w:r>
+        <w:rPr>
+          <w:highlight w:val="green"/>
+        </w:rPr>
         <w:t>[</w:t>
       </w:r>
       <w:proofErr w:type="spellStart"/>
       <w:proofErr w:type="gramStart"/>
       <w:r>
+        <w:rPr>
+          <w:highlight w:val="green"/>
+        </w:rPr>
         <w:t>root.GetRulerTitle</w:t>
       </w:r>
       <w:proofErr w:type="spellEnd"/>
       <w:proofErr w:type="gramEnd"/>
       <w:r>
+        <w:rPr>
+          <w:highlight w:val="green"/>
+        </w:rPr>
         <w:t>] [</w:t>
       </w:r>
       <w:proofErr w:type="spellStart"/>
       <w:r>
+        <w:rPr>
+          <w:highlight w:val="green"/>
+        </w:rPr>
         <w:t>root.GetRulerName</w:t>
       </w:r>
       <w:proofErr w:type="spellEnd"/>
       <w:r>
+        <w:rPr>
+          <w:highlight w:val="green"/>
+        </w:rPr>
         <w:t>] does not Believe!</w:t>
       </w:r>
     </w:p>
@@ -1375,10 +1515,7 @@
       </w:r>
       <w:proofErr w:type="spellEnd"/>
       <w:r>
-        <w:t>]</w:t>
-      </w:r>
-      <w:r>
-        <w:t xml:space="preserve"> </w:t>
+        <w:t xml:space="preserve">] </w:t>
       </w:r>
       <w:r>
         <w:t xml:space="preserve">does not share </w:t>
@@ -1408,19 +1545,10 @@
       </w:r>
       <w:proofErr w:type="spellEnd"/>
       <w:r>
-        <w:t xml:space="preserve">] religion and boasting at how easy it was to manipulate </w:t>
-      </w:r>
-      <w:r>
-        <w:t>‘fools who believe in magic’</w:t>
-      </w:r>
-      <w:r>
-        <w:t xml:space="preserve">. </w:t>
-      </w:r>
-      <w:r>
-        <w:t xml:space="preserve">Religious leaders have moved swiftly to denounce </w:t>
-      </w:r>
-      <w:r>
-        <w:t>[</w:t>
+        <w:t xml:space="preserve">] religion and boasting at how easy it was to manipulate ‘fools who believe in magic’. </w:t>
+      </w:r>
+      <w:r>
+        <w:t>Religious leaders have moved swiftly to denounce [</w:t>
       </w:r>
       <w:proofErr w:type="spellStart"/>
       <w:proofErr w:type="gramStart"/>
@@ -1430,13 +1558,7 @@
       <w:proofErr w:type="spellEnd"/>
       <w:proofErr w:type="gramEnd"/>
       <w:r>
-        <w:t>]</w:t>
-      </w:r>
-      <w:r>
-        <w:t xml:space="preserve">, and have demanded that </w:t>
-      </w:r>
-      <w:r>
-        <w:t>[</w:t>
+        <w:t>], and have demanded that [</w:t>
       </w:r>
       <w:proofErr w:type="spellStart"/>
       <w:r>
@@ -1444,13 +1566,7 @@
       </w:r>
       <w:proofErr w:type="spellEnd"/>
       <w:r>
-        <w:t>]</w:t>
-      </w:r>
-      <w:r>
-        <w:t xml:space="preserve"> be deemed unfit to lead the </w:t>
-      </w:r>
-      <w:r>
-        <w:t>[</w:t>
+        <w:t>] be deemed unfit to lead the [</w:t>
       </w:r>
       <w:proofErr w:type="spellStart"/>
       <w:r>
@@ -1458,13 +1574,7 @@
       </w:r>
       <w:proofErr w:type="spellEnd"/>
       <w:r>
-        <w:t>]</w:t>
-      </w:r>
-      <w:r>
-        <w:t xml:space="preserve">. Many citizens have rallied behind these calls. However, the </w:t>
-      </w:r>
-      <w:r>
-        <w:t>[</w:t>
+        <w:t>]. Many citizens have rallied behind these calls. However, the [</w:t>
       </w:r>
       <w:proofErr w:type="spellStart"/>
       <w:proofErr w:type="gramStart"/>
@@ -1474,33 +1584,18 @@
       <w:proofErr w:type="spellEnd"/>
       <w:proofErr w:type="gramEnd"/>
       <w:r>
-        <w:t>]</w:t>
-      </w:r>
-      <w:r>
-        <w:t>’s supporters</w:t>
-      </w:r>
-      <w:r>
-        <w:t xml:space="preserve"> have rallied around </w:t>
-      </w:r>
-      <w:r>
-        <w:t>[</w:t>
-      </w:r>
-      <w:proofErr w:type="spellStart"/>
-      <w:r>
-        <w:t>root.leader.Get</w:t>
-      </w:r>
-      <w:r>
-        <w:t>HimHer</w:t>
-      </w:r>
-      <w:proofErr w:type="spellEnd"/>
-      <w:r>
-        <w:t>]</w:t>
-      </w:r>
-      <w:r>
-        <w:t xml:space="preserve">, pointing out that </w:t>
-      </w:r>
-      <w:r>
-        <w:t>[</w:t>
+        <w:t>]’s supporters</w:t>
+      </w:r>
+      <w:r>
+        <w:t xml:space="preserve"> have rallied around [</w:t>
+      </w:r>
+      <w:proofErr w:type="spellStart"/>
+      <w:r>
+        <w:t>root.leader.GetHimHer</w:t>
+      </w:r>
+      <w:proofErr w:type="spellEnd"/>
+      <w:r>
+        <w:t>], pointing out that [</w:t>
       </w:r>
       <w:proofErr w:type="spellStart"/>
       <w:r>
@@ -1508,10 +1603,7 @@
       </w:r>
       <w:proofErr w:type="spellEnd"/>
       <w:r>
-        <w:t>]</w:t>
-      </w:r>
-      <w:r>
-        <w:t xml:space="preserve"> has been one of the [</w:t>
+        <w:t>] has been one of the [</w:t>
       </w:r>
       <w:proofErr w:type="spellStart"/>
       <w:r>
@@ -1519,24 +1611,15 @@
       </w:r>
       <w:proofErr w:type="spellEnd"/>
       <w:r>
-        <w:t xml:space="preserve">]’s most capable leaders ever, and is well-respected among </w:t>
-      </w:r>
-      <w:r>
-        <w:t>[</w:t>
-      </w:r>
-      <w:proofErr w:type="spellStart"/>
-      <w:r>
-        <w:t>root.leader.Get</w:t>
-      </w:r>
-      <w:r>
-        <w:t>HisHer</w:t>
-      </w:r>
-      <w:proofErr w:type="spellEnd"/>
-      <w:r>
-        <w:t>]</w:t>
-      </w:r>
-      <w:r>
-        <w:t xml:space="preserve"> peers on the galactic stage.\n\</w:t>
+        <w:t>]’s most capable leaders ever, and is well-respected among [</w:t>
+      </w:r>
+      <w:proofErr w:type="spellStart"/>
+      <w:r>
+        <w:t>root.leader.GetHisHer</w:t>
+      </w:r>
+      <w:proofErr w:type="spellEnd"/>
+      <w:r>
+        <w:t>] peers on the galactic stage.\n\</w:t>
       </w:r>
       <w:proofErr w:type="spellStart"/>
       <w:r>
@@ -1569,10 +1652,7 @@
         </w:numPr>
       </w:pPr>
       <w:r>
-        <w:t xml:space="preserve">Maybe we can work out a ceasefire. (Tooltip: </w:t>
-      </w:r>
-      <w:r>
-        <w:t>[</w:t>
+        <w:t>Maybe we can work out a ceasefire. (Tooltip: [</w:t>
       </w:r>
       <w:proofErr w:type="spellStart"/>
       <w:proofErr w:type="gramStart"/>
@@ -1590,10 +1670,7 @@
       </w:r>
       <w:proofErr w:type="spellEnd"/>
       <w:r>
-        <w:t>]</w:t>
-      </w:r>
-      <w:r>
-        <w:t xml:space="preserve"> will stay silent about religion if religious leaders will stay silent about [</w:t>
+        <w:t>] will stay silent about religion if religious leaders will stay silent about [</w:t>
       </w:r>
       <w:proofErr w:type="spellStart"/>
       <w:r>
@@ -1626,10 +1703,7 @@
       <w:proofErr w:type="spellEnd"/>
       <w:proofErr w:type="gramEnd"/>
       <w:r>
-        <w:t>]</w:t>
-      </w:r>
-      <w:r>
-        <w:t xml:space="preserve"> must step aside.</w:t>
+        <w:t>] must step aside.</w:t>
       </w:r>
     </w:p>
     <w:p/>
@@ -1640,65 +1714,333 @@
     </w:p>
     <w:p>
       <w:r>
-        <w:t xml:space="preserve">To </w:t>
+        <w:t>To [</w:t>
+      </w:r>
+      <w:proofErr w:type="spellStart"/>
+      <w:proofErr w:type="gramStart"/>
+      <w:r>
+        <w:t>root.GetRulerName</w:t>
+      </w:r>
+      <w:proofErr w:type="spellEnd"/>
+      <w:proofErr w:type="gramEnd"/>
+      <w:r>
+        <w:t>] (we no longer recognise the title you take),</w:t>
+      </w:r>
+    </w:p>
+    <w:p>
+      <w:r>
+        <w:lastRenderedPageBreak/>
+        <w:t>We hereby declare your excommunication from all [</w:t>
+      </w:r>
+      <w:proofErr w:type="spellStart"/>
+      <w:proofErr w:type="gramStart"/>
+      <w:r>
+        <w:t>root.GetSpeciesAdj</w:t>
+      </w:r>
+      <w:proofErr w:type="spellEnd"/>
+      <w:proofErr w:type="gramEnd"/>
+      <w:r>
+        <w:t xml:space="preserve">] religious institutions. Furthermore, following a unanimous vote, the </w:t>
+      </w:r>
+      <w:r>
+        <w:t>Council</w:t>
+      </w:r>
+      <w:r>
+        <w:t xml:space="preserve"> has decreed that you are hereby officially damned to Hell. May </w:t>
+      </w:r>
+      <w:r>
+        <w:t>our forefathers’ spirits have mercy on you.</w:t>
+      </w:r>
+    </w:p>
+    <w:p>
+      <w:r>
+        <w:t>T</w:t>
+      </w:r>
+      <w:r>
+        <w:t>he Grand Council of Spiritual Affairs</w:t>
+      </w:r>
+    </w:p>
+    <w:p>
+      <w:r>
+        <w:t>(Effects: Ruler damned to Hell (-15% spiritualist happiness), -10% citizen happiness, -50% unity)</w:t>
+      </w:r>
+    </w:p>
+    <w:p/>
+    <w:p/>
+    <w:p/>
+    <w:p/>
+    <w:p/>
+    <w:p/>
+    <w:p>
+      <w:pPr>
+        <w:pStyle w:val="ListParagraph"/>
+        <w:numPr>
+          <w:ilvl w:val="0"/>
+          <w:numId w:val="5"/>
+        </w:numPr>
+        <w:spacing w:after="160" w:line="259" w:lineRule="auto"/>
+        <w:rPr>
+          <w:highlight w:val="red"/>
+        </w:rPr>
+      </w:pPr>
+      <w:r>
+        <w:rPr>
+          <w:highlight w:val="red"/>
+        </w:rPr>
+        <w:t>The Populace begs for War</w:t>
+      </w:r>
+    </w:p>
+    <w:p>
+      <w:r>
+        <w:t>Nationalist feeling among the [</w:t>
+      </w:r>
+      <w:proofErr w:type="spellStart"/>
+      <w:proofErr w:type="gramStart"/>
+      <w:r>
+        <w:t>root.GetSpeciesName</w:t>
+      </w:r>
+      <w:r>
+        <w:t>Plural</w:t>
+      </w:r>
+      <w:proofErr w:type="spellEnd"/>
+      <w:proofErr w:type="gramEnd"/>
+      <w:r>
+        <w:t>] has spiked, with empire-wide demonstrations calling for the national honour to be restored. The target of their ire is the [</w:t>
+      </w:r>
+      <w:proofErr w:type="spellStart"/>
+      <w:proofErr w:type="gramStart"/>
+      <w:r>
+        <w:t>enemy.GetName</w:t>
+      </w:r>
+      <w:proofErr w:type="spellEnd"/>
+      <w:proofErr w:type="gramEnd"/>
+      <w:r>
+        <w:t>], with which the [</w:t>
+      </w:r>
+      <w:proofErr w:type="spellStart"/>
+      <w:r>
+        <w:t>root.GetName</w:t>
+      </w:r>
+      <w:proofErr w:type="spellEnd"/>
+      <w:r>
+        <w:t>] has long been rivalled without the relationship ever escalating to war / but hasn't made war upon for many a year</w:t>
+      </w:r>
+      <w:r>
+        <w:t xml:space="preserve"> [different text as appropriate]</w:t>
+      </w:r>
+      <w:r>
+        <w:t>. Recently, the [</w:t>
+      </w:r>
+      <w:proofErr w:type="spellStart"/>
+      <w:proofErr w:type="gramStart"/>
+      <w:r>
+        <w:t>enemy.GetSpeciesNamePlural</w:t>
+      </w:r>
+      <w:proofErr w:type="spellEnd"/>
+      <w:proofErr w:type="gramEnd"/>
+      <w:r>
+        <w:t>] have been openly derisive about the [</w:t>
+      </w:r>
+      <w:proofErr w:type="spellStart"/>
+      <w:r>
+        <w:t>root.GetSpeciesNamePlural</w:t>
+      </w:r>
+      <w:proofErr w:type="spellEnd"/>
+      <w:r>
+        <w:t>], claiming that they are cowardly and have no honour. The outraged population demands a response.</w:t>
+      </w:r>
+    </w:p>
+    <w:p>
+      <w:r>
+        <w:t xml:space="preserve">A: Declare war </w:t>
+      </w:r>
+      <w:r>
+        <w:t>(or if there’s problems, you agree to declare war within a year and if you don’t the militarists are furious – then this can only be for the player, though)</w:t>
+      </w:r>
+    </w:p>
+    <w:p>
+      <w:r>
+        <w:t xml:space="preserve">B: It's too risky (militarists are </w:t>
+      </w:r>
+      <w:proofErr w:type="gramStart"/>
+      <w:r>
+        <w:t>upset</w:t>
+      </w:r>
+      <w:proofErr w:type="gramEnd"/>
+      <w:r>
+        <w:t xml:space="preserve"> and you get a mild version of 'humiliated')</w:t>
+      </w:r>
+    </w:p>
+    <w:p>
+      <w:r>
+        <w:t>Trigger:</w:t>
+      </w:r>
+      <w:r>
+        <w:t xml:space="preserve"> You are militarist, you are a</w:t>
+      </w:r>
+      <w:r>
+        <w:t>t peace with a rival</w:t>
+      </w:r>
+      <w:r>
+        <w:t xml:space="preserve"> whose fleet is not ‘superior’ or ‘overwhelming’ for 25 years, it is not the first 5</w:t>
+      </w:r>
+      <w:r>
+        <w:t xml:space="preserve">0 years </w:t>
+      </w:r>
+      <w:r>
+        <w:t xml:space="preserve">of the </w:t>
+      </w:r>
+      <w:proofErr w:type="gramStart"/>
+      <w:r>
+        <w:t>game</w:t>
+      </w:r>
+      <w:r>
+        <w:t>.</w:t>
       </w:r>
       <w:r>
         <w:t>[</w:t>
       </w:r>
-      <w:proofErr w:type="spellStart"/>
-      <w:proofErr w:type="gramStart"/>
-      <w:r>
-        <w:t>root.GetRulerName</w:t>
-      </w:r>
-      <w:proofErr w:type="spellEnd"/>
-      <w:proofErr w:type="gramEnd"/>
-      <w:r>
-        <w:t>]</w:t>
-      </w:r>
-      <w:r>
-        <w:t xml:space="preserve"> (we no longer recognise the title you take),</w:t>
-      </w:r>
-    </w:p>
-    <w:p>
-      <w:r>
-        <w:t xml:space="preserve">We hereby declare your excommunication from all </w:t>
-      </w:r>
-      <w:r>
-        <w:t>[</w:t>
-      </w:r>
-      <w:proofErr w:type="spellStart"/>
-      <w:proofErr w:type="gramStart"/>
-      <w:r>
-        <w:t>root.GetSpeciesAdj</w:t>
-      </w:r>
-      <w:proofErr w:type="spellEnd"/>
-      <w:proofErr w:type="gramEnd"/>
-      <w:r>
-        <w:t xml:space="preserve">] religious institutions. Furthermore, following a unanimous vote, the </w:t>
-      </w:r>
-      <w:r>
-        <w:t>Council</w:t>
-      </w:r>
-      <w:r>
-        <w:t xml:space="preserve"> has decreed that you are hereby officially damned to Hell. May </w:t>
-      </w:r>
-      <w:r>
-        <w:t>our forefathers’ spirits have mercy on you.</w:t>
-      </w:r>
-    </w:p>
-    <w:p>
-      <w:r>
-        <w:t>T</w:t>
-      </w:r>
-      <w:r>
-        <w:t>he Grand Council of Spiritual Affairs</w:t>
-      </w:r>
-    </w:p>
-    <w:p>
-      <w:r>
-        <w:t>(Effects: Ruler damned to Hell (-15% spiritualist happiness), -10% citizen happiness, -50% unity)</w:t>
-      </w:r>
-    </w:p>
+      <w:proofErr w:type="gramEnd"/>
+      <w:r>
+        <w:t>/SPOILER]</w:t>
+      </w:r>
+    </w:p>
+    <w:p/>
+    <w:p>
+      <w:r>
+        <w:t>If you choose B:</w:t>
+      </w:r>
+    </w:p>
+    <w:p>
+      <w:pPr>
+        <w:spacing w:after="160" w:line="259" w:lineRule="auto"/>
+      </w:pPr>
+    </w:p>
+    <w:p>
+      <w:pPr>
+        <w:spacing w:after="160" w:line="259" w:lineRule="auto"/>
+      </w:pPr>
+      <w:r>
+        <w:t>(Needs a planet with 5 militarists and near the enemy)</w:t>
+      </w:r>
+    </w:p>
+    <w:p>
+      <w:pPr>
+        <w:spacing w:after="160" w:line="259" w:lineRule="auto"/>
+      </w:pPr>
+      <w:r>
+        <w:t xml:space="preserve">Border </w:t>
+      </w:r>
+      <w:r>
+        <w:t>I</w:t>
+      </w:r>
+      <w:r>
+        <w:t>ncident</w:t>
+      </w:r>
+    </w:p>
+    <w:p>
+      <w:pPr>
+        <w:spacing w:after="160" w:line="259" w:lineRule="auto"/>
+      </w:pPr>
+      <w:r>
+        <w:t>Dismayed at the refusal of the [</w:t>
+      </w:r>
+      <w:proofErr w:type="spellStart"/>
+      <w:proofErr w:type="gramStart"/>
+      <w:r>
+        <w:t>root.owner</w:t>
+      </w:r>
+      <w:proofErr w:type="gramEnd"/>
+      <w:r>
+        <w:t>.GetName</w:t>
+      </w:r>
+      <w:proofErr w:type="spellEnd"/>
+      <w:r>
+        <w:t>] to make war on the [</w:t>
+      </w:r>
+      <w:proofErr w:type="spellStart"/>
+      <w:r>
+        <w:t>enemy.GetName</w:t>
+      </w:r>
+      <w:proofErr w:type="spellEnd"/>
+      <w:r>
+        <w:t>], some hardcore jingoists on [</w:t>
+      </w:r>
+      <w:proofErr w:type="spellStart"/>
+      <w:r>
+        <w:t>root.GetName</w:t>
+      </w:r>
+      <w:proofErr w:type="spellEnd"/>
+      <w:r>
+        <w:t>] hijacked an old cruiser that had been stationed there and flew it into the [</w:t>
+      </w:r>
+      <w:proofErr w:type="spellStart"/>
+      <w:r>
+        <w:t>enemy.GetName</w:t>
+      </w:r>
+      <w:proofErr w:type="spellEnd"/>
+      <w:r>
+        <w:t>], shooting down several merchant ships and a mining outpost before it was driven away. [</w:t>
+      </w:r>
+      <w:proofErr w:type="spellStart"/>
+      <w:proofErr w:type="gramStart"/>
+      <w:r>
+        <w:t>enemy.GetSpeciesAdj</w:t>
+      </w:r>
+      <w:proofErr w:type="spellEnd"/>
+      <w:proofErr w:type="gramEnd"/>
+      <w:r>
+        <w:t>] authorities are furious, and demand that the perpetrators be handed over and an indemnity be paid. On the other hand, the [</w:t>
+      </w:r>
+      <w:proofErr w:type="spellStart"/>
+      <w:proofErr w:type="gramStart"/>
+      <w:r>
+        <w:t>root.owner</w:t>
+      </w:r>
+      <w:proofErr w:type="gramEnd"/>
+      <w:r>
+        <w:t>.GetSpeciesAdj</w:t>
+      </w:r>
+      <w:proofErr w:type="spellEnd"/>
+      <w:r>
+        <w:t>] population is rallying behind the hijackers, calling the heroes and demanding further action against the [</w:t>
+      </w:r>
+      <w:proofErr w:type="spellStart"/>
+      <w:r>
+        <w:t>enemy.GetName</w:t>
+      </w:r>
+      <w:proofErr w:type="spellEnd"/>
+      <w:r>
+        <w:t>].\n\</w:t>
+      </w:r>
+      <w:proofErr w:type="spellStart"/>
+      <w:r>
+        <w:t>nWhat</w:t>
+      </w:r>
+      <w:proofErr w:type="spellEnd"/>
+      <w:r>
+        <w:t xml:space="preserve"> action should be taken?</w:t>
+      </w:r>
+    </w:p>
+    <w:p>
+      <w:pPr>
+        <w:spacing w:after="160" w:line="259" w:lineRule="auto"/>
+      </w:pPr>
+      <w:r>
+        <w:t>We shall give them their war.</w:t>
+      </w:r>
+    </w:p>
+    <w:p>
+      <w:pPr>
+        <w:spacing w:after="160" w:line="259" w:lineRule="auto"/>
+      </w:pPr>
+      <w:r>
+        <w:t>Surrender the hijackers and pay the indemnity. (proper humiliated + something like -25% minerals for a year).</w:t>
+      </w:r>
+      <w:bookmarkStart w:id="0" w:name="_GoBack"/>
+      <w:bookmarkEnd w:id="0"/>
+    </w:p>
+    <w:p/>
     <w:sectPr>
       <w:pgSz w:w="12240" w:h="15840"/>
       <w:pgMar w:top="1440" w:right="1440" w:bottom="1440" w:left="1440" w:header="720" w:footer="720" w:gutter="0"/>
@@ -1712,6 +2054,119 @@
 <file path=word/numbering.xml><?xml version="1.0" encoding="utf-8"?>
 <w:numbering xmlns:wpc="http://schemas.microsoft.com/office/word/2010/wordprocessingCanvas" xmlns:cx="http://schemas.microsoft.com/office/drawing/2014/chartex" xmlns:cx1="http://schemas.microsoft.com/office/drawing/2015/9/8/chartex" xmlns:cx2="http://schemas.microsoft.com/office/drawing/2015/10/21/chartex" xmlns:cx3="http://schemas.microsoft.com/office/drawing/2016/5/9/chartex" xmlns:cx4="http://schemas.microsoft.com/office/drawing/2016/5/10/chartex" xmlns:cx5="http://schemas.microsoft.com/office/drawing/2016/5/11/chartex" xmlns:cx6="http://schemas.microsoft.com/office/drawing/2016/5/12/chartex" xmlns:cx7="http://schemas.microsoft.com/office/drawing/2016/5/13/chartex" xmlns:cx8="http://schemas.microsoft.com/office/drawing/2016/5/14/chartex" xmlns:mc="http://schemas.openxmlformats.org/markup-compatibility/2006" xmlns:aink="http://schemas.microsoft.com/office/drawing/2016/ink" xmlns:am3d="http://schemas.microsoft.com/office/drawing/2017/model3d" xmlns:o="urn:schemas-microsoft-com:office:office" xmlns:r="http://schemas.openxmlformats.org/officeDocument/2006/relationships" xmlns:m="http://schemas.openxmlformats.org/officeDocument/2006/math" xmlns:v="urn:schemas-microsoft-com:vml" xmlns:wp14="http://schemas.microsoft.com/office/word/2010/wordprocessingDrawing" xmlns:wp="http://schemas.openxmlformats.org/drawingml/2006/wordprocessingDrawing" xmlns:w10="urn:schemas-microsoft-com:office:word" xmlns:w="http://schemas.openxmlformats.org/wordprocessingml/2006/main" xmlns:w14="http://schemas.microsoft.com/office/word/2010/wordml" xmlns:w15="http://schemas.microsoft.com/office/word/2012/wordml" xmlns:w16cid="http://schemas.microsoft.com/office/word/2016/wordml/cid" xmlns:w16se="http://schemas.microsoft.com/office/word/2015/wordml/symex" xmlns:wpg="http://schemas.microsoft.com/office/word/2010/wordprocessingGroup" xmlns:wpi="http://schemas.microsoft.com/office/word/2010/wordprocessingInk" xmlns:wne="http://schemas.microsoft.com/office/word/2006/wordml" xmlns:wps="http://schemas.microsoft.com/office/word/2010/wordprocessingShape" mc:Ignorable="w14 w15 w16se w16cid wp14">
   <w:abstractNum w:abstractNumId="0" w15:restartNumberingAfterBreak="0">
+    <w:nsid w:val="18A76F63"/>
+    <w:multiLevelType w:val="hybridMultilevel"/>
+    <w:tmpl w:val="1E169A78"/>
+    <w:lvl w:ilvl="0" w:tplc="08090001">
+      <w:start w:val="1"/>
+      <w:numFmt w:val="bullet"/>
+      <w:lvlText w:val=""/>
+      <w:lvlJc w:val="left"/>
+      <w:pPr>
+        <w:ind w:left="720" w:hanging="360"/>
+      </w:pPr>
+      <w:rPr>
+        <w:rFonts w:ascii="Symbol" w:hAnsi="Symbol" w:hint="default"/>
+      </w:rPr>
+    </w:lvl>
+    <w:lvl w:ilvl="1" w:tplc="08090003" w:tentative="1">
+      <w:start w:val="1"/>
+      <w:numFmt w:val="bullet"/>
+      <w:lvlText w:val="o"/>
+      <w:lvlJc w:val="left"/>
+      <w:pPr>
+        <w:ind w:left="1440" w:hanging="360"/>
+      </w:pPr>
+      <w:rPr>
+        <w:rFonts w:ascii="Courier New" w:hAnsi="Courier New" w:cs="Courier New" w:hint="default"/>
+      </w:rPr>
+    </w:lvl>
+    <w:lvl w:ilvl="2" w:tplc="08090005" w:tentative="1">
+      <w:start w:val="1"/>
+      <w:numFmt w:val="bullet"/>
+      <w:lvlText w:val=""/>
+      <w:lvlJc w:val="left"/>
+      <w:pPr>
+        <w:ind w:left="2160" w:hanging="360"/>
+      </w:pPr>
+      <w:rPr>
+        <w:rFonts w:ascii="Wingdings" w:hAnsi="Wingdings" w:hint="default"/>
+      </w:rPr>
+    </w:lvl>
+    <w:lvl w:ilvl="3" w:tplc="08090001" w:tentative="1">
+      <w:start w:val="1"/>
+      <w:numFmt w:val="bullet"/>
+      <w:lvlText w:val=""/>
+      <w:lvlJc w:val="left"/>
+      <w:pPr>
+        <w:ind w:left="2880" w:hanging="360"/>
+      </w:pPr>
+      <w:rPr>
+        <w:rFonts w:ascii="Symbol" w:hAnsi="Symbol" w:hint="default"/>
+      </w:rPr>
+    </w:lvl>
+    <w:lvl w:ilvl="4" w:tplc="08090003" w:tentative="1">
+      <w:start w:val="1"/>
+      <w:numFmt w:val="bullet"/>
+      <w:lvlText w:val="o"/>
+      <w:lvlJc w:val="left"/>
+      <w:pPr>
+        <w:ind w:left="3600" w:hanging="360"/>
+      </w:pPr>
+      <w:rPr>
+        <w:rFonts w:ascii="Courier New" w:hAnsi="Courier New" w:cs="Courier New" w:hint="default"/>
+      </w:rPr>
+    </w:lvl>
+    <w:lvl w:ilvl="5" w:tplc="08090005" w:tentative="1">
+      <w:start w:val="1"/>
+      <w:numFmt w:val="bullet"/>
+      <w:lvlText w:val=""/>
+      <w:lvlJc w:val="left"/>
+      <w:pPr>
+        <w:ind w:left="4320" w:hanging="360"/>
+      </w:pPr>
+      <w:rPr>
+        <w:rFonts w:ascii="Wingdings" w:hAnsi="Wingdings" w:hint="default"/>
+      </w:rPr>
+    </w:lvl>
+    <w:lvl w:ilvl="6" w:tplc="08090001" w:tentative="1">
+      <w:start w:val="1"/>
+      <w:numFmt w:val="bullet"/>
+      <w:lvlText w:val=""/>
+      <w:lvlJc w:val="left"/>
+      <w:pPr>
+        <w:ind w:left="5040" w:hanging="360"/>
+      </w:pPr>
+      <w:rPr>
+        <w:rFonts w:ascii="Symbol" w:hAnsi="Symbol" w:hint="default"/>
+      </w:rPr>
+    </w:lvl>
+    <w:lvl w:ilvl="7" w:tplc="08090003" w:tentative="1">
+      <w:start w:val="1"/>
+      <w:numFmt w:val="bullet"/>
+      <w:lvlText w:val="o"/>
+      <w:lvlJc w:val="left"/>
+      <w:pPr>
+        <w:ind w:left="5760" w:hanging="360"/>
+      </w:pPr>
+      <w:rPr>
+        <w:rFonts w:ascii="Courier New" w:hAnsi="Courier New" w:cs="Courier New" w:hint="default"/>
+      </w:rPr>
+    </w:lvl>
+    <w:lvl w:ilvl="8" w:tplc="08090005" w:tentative="1">
+      <w:start w:val="1"/>
+      <w:numFmt w:val="bullet"/>
+      <w:lvlText w:val=""/>
+      <w:lvlJc w:val="left"/>
+      <w:pPr>
+        <w:ind w:left="6480" w:hanging="360"/>
+      </w:pPr>
+      <w:rPr>
+        <w:rFonts w:ascii="Wingdings" w:hAnsi="Wingdings" w:hint="default"/>
+      </w:rPr>
+    </w:lvl>
+  </w:abstractNum>
+  <w:abstractNum w:abstractNumId="1" w15:restartNumberingAfterBreak="0">
     <w:nsid w:val="2B312409"/>
     <w:multiLevelType w:val="hybridMultilevel"/>
     <w:tmpl w:val="14A08C3A"/>
@@ -1800,7 +2255,185 @@
       </w:pPr>
     </w:lvl>
   </w:abstractNum>
-  <w:abstractNum w:abstractNumId="1" w15:restartNumberingAfterBreak="0">
+  <w:abstractNum w:abstractNumId="2" w15:restartNumberingAfterBreak="0">
+    <w:nsid w:val="64A84711"/>
+    <w:multiLevelType w:val="hybridMultilevel"/>
+    <w:tmpl w:val="3E4661B2"/>
+    <w:lvl w:ilvl="0" w:tplc="B59CCDEA">
+      <w:start w:val="1"/>
+      <w:numFmt w:val="upperLetter"/>
+      <w:lvlText w:val="%1)"/>
+      <w:lvlJc w:val="left"/>
+      <w:pPr>
+        <w:ind w:left="720" w:hanging="360"/>
+      </w:pPr>
+      <w:rPr>
+        <w:rFonts w:hint="default"/>
+      </w:rPr>
+    </w:lvl>
+    <w:lvl w:ilvl="1" w:tplc="08090019" w:tentative="1">
+      <w:start w:val="1"/>
+      <w:numFmt w:val="lowerLetter"/>
+      <w:lvlText w:val="%2."/>
+      <w:lvlJc w:val="left"/>
+      <w:pPr>
+        <w:ind w:left="1440" w:hanging="360"/>
+      </w:pPr>
+    </w:lvl>
+    <w:lvl w:ilvl="2" w:tplc="0809001B" w:tentative="1">
+      <w:start w:val="1"/>
+      <w:numFmt w:val="lowerRoman"/>
+      <w:lvlText w:val="%3."/>
+      <w:lvlJc w:val="right"/>
+      <w:pPr>
+        <w:ind w:left="2160" w:hanging="180"/>
+      </w:pPr>
+    </w:lvl>
+    <w:lvl w:ilvl="3" w:tplc="0809000F" w:tentative="1">
+      <w:start w:val="1"/>
+      <w:numFmt w:val="decimal"/>
+      <w:lvlText w:val="%4."/>
+      <w:lvlJc w:val="left"/>
+      <w:pPr>
+        <w:ind w:left="2880" w:hanging="360"/>
+      </w:pPr>
+    </w:lvl>
+    <w:lvl w:ilvl="4" w:tplc="08090019" w:tentative="1">
+      <w:start w:val="1"/>
+      <w:numFmt w:val="lowerLetter"/>
+      <w:lvlText w:val="%5."/>
+      <w:lvlJc w:val="left"/>
+      <w:pPr>
+        <w:ind w:left="3600" w:hanging="360"/>
+      </w:pPr>
+    </w:lvl>
+    <w:lvl w:ilvl="5" w:tplc="0809001B" w:tentative="1">
+      <w:start w:val="1"/>
+      <w:numFmt w:val="lowerRoman"/>
+      <w:lvlText w:val="%6."/>
+      <w:lvlJc w:val="right"/>
+      <w:pPr>
+        <w:ind w:left="4320" w:hanging="180"/>
+      </w:pPr>
+    </w:lvl>
+    <w:lvl w:ilvl="6" w:tplc="0809000F" w:tentative="1">
+      <w:start w:val="1"/>
+      <w:numFmt w:val="decimal"/>
+      <w:lvlText w:val="%7."/>
+      <w:lvlJc w:val="left"/>
+      <w:pPr>
+        <w:ind w:left="5040" w:hanging="360"/>
+      </w:pPr>
+    </w:lvl>
+    <w:lvl w:ilvl="7" w:tplc="08090019" w:tentative="1">
+      <w:start w:val="1"/>
+      <w:numFmt w:val="lowerLetter"/>
+      <w:lvlText w:val="%8."/>
+      <w:lvlJc w:val="left"/>
+      <w:pPr>
+        <w:ind w:left="5760" w:hanging="360"/>
+      </w:pPr>
+    </w:lvl>
+    <w:lvl w:ilvl="8" w:tplc="0809001B" w:tentative="1">
+      <w:start w:val="1"/>
+      <w:numFmt w:val="lowerRoman"/>
+      <w:lvlText w:val="%9."/>
+      <w:lvlJc w:val="right"/>
+      <w:pPr>
+        <w:ind w:left="6480" w:hanging="180"/>
+      </w:pPr>
+    </w:lvl>
+  </w:abstractNum>
+  <w:abstractNum w:abstractNumId="3" w15:restartNumberingAfterBreak="0">
+    <w:nsid w:val="68D57859"/>
+    <w:multiLevelType w:val="hybridMultilevel"/>
+    <w:tmpl w:val="24E019D6"/>
+    <w:lvl w:ilvl="0" w:tplc="D7D21FB0">
+      <w:start w:val="1"/>
+      <w:numFmt w:val="upperLetter"/>
+      <w:lvlText w:val="%1)"/>
+      <w:lvlJc w:val="left"/>
+      <w:pPr>
+        <w:ind w:left="720" w:hanging="360"/>
+      </w:pPr>
+      <w:rPr>
+        <w:rFonts w:hint="default"/>
+      </w:rPr>
+    </w:lvl>
+    <w:lvl w:ilvl="1" w:tplc="08090019" w:tentative="1">
+      <w:start w:val="1"/>
+      <w:numFmt w:val="lowerLetter"/>
+      <w:lvlText w:val="%2."/>
+      <w:lvlJc w:val="left"/>
+      <w:pPr>
+        <w:ind w:left="1440" w:hanging="360"/>
+      </w:pPr>
+    </w:lvl>
+    <w:lvl w:ilvl="2" w:tplc="0809001B" w:tentative="1">
+      <w:start w:val="1"/>
+      <w:numFmt w:val="lowerRoman"/>
+      <w:lvlText w:val="%3."/>
+      <w:lvlJc w:val="right"/>
+      <w:pPr>
+        <w:ind w:left="2160" w:hanging="180"/>
+      </w:pPr>
+    </w:lvl>
+    <w:lvl w:ilvl="3" w:tplc="0809000F" w:tentative="1">
+      <w:start w:val="1"/>
+      <w:numFmt w:val="decimal"/>
+      <w:lvlText w:val="%4."/>
+      <w:lvlJc w:val="left"/>
+      <w:pPr>
+        <w:ind w:left="2880" w:hanging="360"/>
+      </w:pPr>
+    </w:lvl>
+    <w:lvl w:ilvl="4" w:tplc="08090019" w:tentative="1">
+      <w:start w:val="1"/>
+      <w:numFmt w:val="lowerLetter"/>
+      <w:lvlText w:val="%5."/>
+      <w:lvlJc w:val="left"/>
+      <w:pPr>
+        <w:ind w:left="3600" w:hanging="360"/>
+      </w:pPr>
+    </w:lvl>
+    <w:lvl w:ilvl="5" w:tplc="0809001B" w:tentative="1">
+      <w:start w:val="1"/>
+      <w:numFmt w:val="lowerRoman"/>
+      <w:lvlText w:val="%6."/>
+      <w:lvlJc w:val="right"/>
+      <w:pPr>
+        <w:ind w:left="4320" w:hanging="180"/>
+      </w:pPr>
+    </w:lvl>
+    <w:lvl w:ilvl="6" w:tplc="0809000F" w:tentative="1">
+      <w:start w:val="1"/>
+      <w:numFmt w:val="decimal"/>
+      <w:lvlText w:val="%7."/>
+      <w:lvlJc w:val="left"/>
+      <w:pPr>
+        <w:ind w:left="5040" w:hanging="360"/>
+      </w:pPr>
+    </w:lvl>
+    <w:lvl w:ilvl="7" w:tplc="08090019" w:tentative="1">
+      <w:start w:val="1"/>
+      <w:numFmt w:val="lowerLetter"/>
+      <w:lvlText w:val="%8."/>
+      <w:lvlJc w:val="left"/>
+      <w:pPr>
+        <w:ind w:left="5760" w:hanging="360"/>
+      </w:pPr>
+    </w:lvl>
+    <w:lvl w:ilvl="8" w:tplc="0809001B" w:tentative="1">
+      <w:start w:val="1"/>
+      <w:numFmt w:val="lowerRoman"/>
+      <w:lvlText w:val="%9."/>
+      <w:lvlJc w:val="right"/>
+      <w:pPr>
+        <w:ind w:left="6480" w:hanging="180"/>
+      </w:pPr>
+    </w:lvl>
+  </w:abstractNum>
+  <w:abstractNum w:abstractNumId="4" w15:restartNumberingAfterBreak="0">
     <w:nsid w:val="7AF31AFA"/>
     <w:multiLevelType w:val="hybridMultilevel"/>
     <w:tmpl w:val="982425FC"/>
@@ -1890,9 +2523,18 @@
     </w:lvl>
   </w:abstractNum>
   <w:num w:numId="1">
+    <w:abstractNumId w:val="4"/>
+  </w:num>
+  <w:num w:numId="2">
     <w:abstractNumId w:val="1"/>
   </w:num>
-  <w:num w:numId="2">
+  <w:num w:numId="3">
+    <w:abstractNumId w:val="2"/>
+  </w:num>
+  <w:num w:numId="4">
+    <w:abstractNumId w:val="3"/>
+  </w:num>
+  <w:num w:numId="5">
     <w:abstractNumId w:val="0"/>
   </w:num>
 </w:numbering>

</xml_diff>